<commit_message>
adding in report for michael
</commit_message>
<xml_diff>
--- a/report/Integration_report_lemongrabs.docx
+++ b/report/Integration_report_lemongrabs.docx
@@ -1,6 +1,6 @@
 
 <file path=word/document.xml><?xml version="1.0" encoding="utf-8"?>
-<w:document xmlns:wpc="http://schemas.microsoft.com/office/word/2010/wordprocessingCanvas" xmlns:cx="http://schemas.microsoft.com/office/drawing/2014/chartex" xmlns:cx1="http://schemas.microsoft.com/office/drawing/2015/9/8/chartex" xmlns:cx2="http://schemas.microsoft.com/office/drawing/2015/10/21/chartex" xmlns:mc="http://schemas.openxmlformats.org/markup-compatibility/2006" xmlns:o="urn:schemas-microsoft-com:office:office" xmlns:r="http://schemas.openxmlformats.org/officeDocument/2006/relationships" xmlns:m="http://schemas.openxmlformats.org/officeDocument/2006/math" xmlns:v="urn:schemas-microsoft-com:vml" xmlns:wp14="http://schemas.microsoft.com/office/word/2010/wordprocessingDrawing" xmlns:wp="http://schemas.openxmlformats.org/drawingml/2006/wordprocessingDrawing" xmlns:w10="urn:schemas-microsoft-com:office:word" xmlns:w="http://schemas.openxmlformats.org/wordprocessingml/2006/main" xmlns:w14="http://schemas.microsoft.com/office/word/2010/wordml" xmlns:w15="http://schemas.microsoft.com/office/word/2012/wordml" xmlns:w16se="http://schemas.microsoft.com/office/word/2015/wordml/symex" xmlns:wpg="http://schemas.microsoft.com/office/word/2010/wordprocessingGroup" xmlns:wpi="http://schemas.microsoft.com/office/word/2010/wordprocessingInk" xmlns:wne="http://schemas.microsoft.com/office/word/2006/wordml" xmlns:wps="http://schemas.microsoft.com/office/word/2010/wordprocessingShape" mc:Ignorable="w14 w15 w16se wp14">
+<w:document xmlns:wpc="http://schemas.microsoft.com/office/word/2010/wordprocessingCanvas" xmlns:mc="http://schemas.openxmlformats.org/markup-compatibility/2006" xmlns:o="urn:schemas-microsoft-com:office:office" xmlns:r="http://schemas.openxmlformats.org/officeDocument/2006/relationships" xmlns:m="http://schemas.openxmlformats.org/officeDocument/2006/math" xmlns:v="urn:schemas-microsoft-com:vml" xmlns:wp14="http://schemas.microsoft.com/office/word/2010/wordprocessingDrawing" xmlns:wp="http://schemas.openxmlformats.org/drawingml/2006/wordprocessingDrawing" xmlns:w10="urn:schemas-microsoft-com:office:word" xmlns:w="http://schemas.openxmlformats.org/wordprocessingml/2006/main" xmlns:w14="http://schemas.microsoft.com/office/word/2010/wordml" xmlns:wpg="http://schemas.microsoft.com/office/word/2010/wordprocessingGroup" xmlns:wpi="http://schemas.microsoft.com/office/word/2010/wordprocessingInk" xmlns:wne="http://schemas.microsoft.com/office/word/2006/wordml" xmlns:wps="http://schemas.microsoft.com/office/word/2010/wordprocessingShape" mc:Ignorable="w14 wp14">
   <w:body>
     <w:sdt>
       <w:sdtPr>
@@ -10,6 +10,7 @@
           <w:docPartUnique/>
         </w:docPartObj>
       </w:sdtPr>
+      <w:sdtEndPr/>
       <w:sdtContent>
         <w:p>
           <w:pPr>
@@ -149,6 +150,7 @@
                                       <w:calendar w:val="gregorian"/>
                                     </w:date>
                                   </w:sdtPr>
+                                  <w:sdtEndPr/>
                                   <w:sdtContent>
                                     <w:p>
                                       <w:pPr>
@@ -3437,7 +3439,7 @@
                   </wp:anchor>
                 </w:drawing>
               </mc:Choice>
-              <mc:Fallback>
+              <mc:Fallback xmlns:cx="http://schemas.microsoft.com/office/drawing/2014/chartex" xmlns:cx1="http://schemas.microsoft.com/office/drawing/2015/9/8/chartex" xmlns:cx2="http://schemas.microsoft.com/office/drawing/2015/10/21/chartex" xmlns:w15="http://schemas.microsoft.com/office/word/2012/wordml" xmlns:w16se="http://schemas.microsoft.com/office/word/2015/wordml/symex">
                 <w:pict>
                   <v:group id="Group 2" o:spid="_x0000_s1026" style="position:absolute;margin-left:0;margin-top:0;width:172.8pt;height:718.55pt;z-index:-251657216;mso-width-percent:330;mso-height-percent:950;mso-left-percent:40;mso-position-horizontal-relative:page;mso-position-vertical:center;mso-position-vertical-relative:page;mso-width-percent:330;mso-height-percent:950;mso-left-percent:40" coordsize="21945,91257" o:gfxdata="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">
                     <v:rect id="Rectangle 3" o:spid="_x0000_s1027" style="position:absolute;width:1945;height:91257;visibility:visible;mso-wrap-style:square;v-text-anchor:middle" o:gfxdata="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" fillcolor="#44546a [3215]" stroked="f" strokeweight="1pt"/>
@@ -3710,6 +3712,7 @@
                                     <w:dataBinding w:prefixMappings="xmlns:ns0='http://purl.org/dc/elements/1.1/' xmlns:ns1='http://schemas.openxmlformats.org/package/2006/metadata/core-properties' " w:xpath="/ns1:coreProperties[1]/ns0:creator[1]" w:storeItemID="{6C3C8BC8-F283-45AE-878A-BAB7291924A1}"/>
                                     <w:text/>
                                   </w:sdtPr>
+                                  <w:sdtEndPr/>
                                   <w:sdtContent>
                                     <w:r>
                                       <w:rPr>
@@ -3735,7 +3738,25 @@
                                         <w:sz w:val="26"/>
                                         <w:szCs w:val="26"/>
                                       </w:rPr>
-                                      <w:t xml:space="preserve">, Dennis Kim, Kimi </w:t>
+                                      <w:t xml:space="preserve">, Dennis Kim, </w:t>
+                                    </w:r>
+                                    <w:proofErr w:type="spellStart"/>
+                                    <w:r>
+                                      <w:rPr>
+                                        <w:color w:val="5B9BD5" w:themeColor="accent1"/>
+                                        <w:sz w:val="26"/>
+                                        <w:szCs w:val="26"/>
+                                      </w:rPr>
+                                      <w:t>Kimi</w:t>
+                                    </w:r>
+                                    <w:proofErr w:type="spellEnd"/>
+                                    <w:r>
+                                      <w:rPr>
+                                        <w:color w:val="5B9BD5" w:themeColor="accent1"/>
+                                        <w:sz w:val="26"/>
+                                        <w:szCs w:val="26"/>
+                                      </w:rPr>
+                                      <w:t xml:space="preserve"> </w:t>
                                     </w:r>
                                     <w:proofErr w:type="spellStart"/>
                                     <w:r>
@@ -3777,6 +3798,7 @@
                                     <w:dataBinding w:prefixMappings="xmlns:ns0='http://schemas.openxmlformats.org/officeDocument/2006/extended-properties' " w:xpath="/ns0:Properties[1]/ns0:Company[1]" w:storeItemID="{6668398D-A668-4E3E-A5EB-62B293D839F1}"/>
                                     <w:text/>
                                   </w:sdtPr>
+                                  <w:sdtEndPr/>
                                   <w:sdtContent>
                                     <w:r>
                                       <w:rPr>
@@ -3808,7 +3830,7 @@
                   </wp:anchor>
                 </w:drawing>
               </mc:Choice>
-              <mc:Fallback>
+              <mc:Fallback xmlns:cx="http://schemas.microsoft.com/office/drawing/2014/chartex" xmlns:cx1="http://schemas.microsoft.com/office/drawing/2015/9/8/chartex" xmlns:cx2="http://schemas.microsoft.com/office/drawing/2015/10/21/chartex" xmlns:w15="http://schemas.microsoft.com/office/word/2012/wordml" xmlns:w16se="http://schemas.microsoft.com/office/word/2015/wordml/symex">
                 <w:pict>
                   <v:shapetype id="_x0000_t202" coordsize="21600,21600" o:spt="202" path="m,l,21600r21600,l21600,xe">
                     <v:stroke joinstyle="miter"/>
@@ -4021,6 +4043,7 @@
                                     <w:dataBinding w:prefixMappings="xmlns:ns0='http://purl.org/dc/elements/1.1/' xmlns:ns1='http://schemas.openxmlformats.org/package/2006/metadata/core-properties' " w:xpath="/ns1:coreProperties[1]/ns0:title[1]" w:storeItemID="{6C3C8BC8-F283-45AE-878A-BAB7291924A1}"/>
                                     <w:text/>
                                   </w:sdtPr>
+                                  <w:sdtEndPr/>
                                   <w:sdtContent>
                                     <w:r>
                                       <w:rPr>
@@ -4056,6 +4079,7 @@
                                     <w:dataBinding w:prefixMappings="xmlns:ns0='http://purl.org/dc/elements/1.1/' xmlns:ns1='http://schemas.openxmlformats.org/package/2006/metadata/core-properties' " w:xpath="/ns1:coreProperties[1]/ns0:subject[1]" w:storeItemID="{6C3C8BC8-F283-45AE-878A-BAB7291924A1}"/>
                                     <w:text/>
                                   </w:sdtPr>
+                                  <w:sdtEndPr/>
                                   <w:sdtContent>
                                     <w:r>
                                       <w:rPr>
@@ -4088,7 +4112,7 @@
                   </wp:anchor>
                 </w:drawing>
               </mc:Choice>
-              <mc:Fallback>
+              <mc:Fallback xmlns:cx="http://schemas.microsoft.com/office/drawing/2014/chartex" xmlns:cx1="http://schemas.microsoft.com/office/drawing/2015/9/8/chartex" xmlns:cx2="http://schemas.microsoft.com/office/drawing/2015/10/21/chartex" xmlns:w15="http://schemas.microsoft.com/office/word/2012/wordml" xmlns:w16se="http://schemas.microsoft.com/office/word/2015/wordml/symex">
                 <w:pict>
                   <v:shape id="Text Box 1" o:spid="_x0000_s1056" type="#_x0000_t202" style="position:absolute;margin-left:0;margin-top:0;width:4in;height:84.25pt;z-index:251660288;visibility:visible;mso-wrap-style:square;mso-width-percent:450;mso-height-percent:0;mso-left-percent:420;mso-top-percent:175;mso-wrap-distance-left:9pt;mso-wrap-distance-top:0;mso-wrap-distance-right:9pt;mso-wrap-distance-bottom:0;mso-position-horizontal-relative:page;mso-position-vertical-relative:page;mso-width-percent:450;mso-height-percent:0;mso-left-percent:420;mso-top-percent:175;mso-width-relative:page;mso-height-relative:margin;v-text-anchor:top" o:gfxdata="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" filled="f" stroked="f" strokeweight=".5pt">
                     <v:textbox style="mso-fit-shape-to-text:t" inset="0,0,0,0">
@@ -4226,7 +4250,51 @@
                             <w:txbxContent>
                               <w:p>
                                 <w:r>
-                                  <w:t>(picture of robot)</w:t>
+                                  <w:rPr>
+                                    <w:noProof/>
+                                    <w:lang w:eastAsia="en-AU"/>
+                                  </w:rPr>
+                                  <w:drawing>
+                                    <wp:inline distT="0" distB="0" distL="0" distR="0">
+                                      <wp:extent cx="5196840" cy="2464066"/>
+                                      <wp:effectExtent l="0" t="0" r="3810" b="0"/>
+                                      <wp:docPr id="33" name="Picture 33"/>
+                                      <wp:cNvGraphicFramePr>
+                                        <a:graphicFrameLocks xmlns:a="http://schemas.openxmlformats.org/drawingml/2006/main" noChangeAspect="1"/>
+                                      </wp:cNvGraphicFramePr>
+                                      <a:graphic xmlns:a="http://schemas.openxmlformats.org/drawingml/2006/main">
+                                        <a:graphicData uri="http://schemas.openxmlformats.org/drawingml/2006/picture">
+                                          <pic:pic xmlns:pic="http://schemas.openxmlformats.org/drawingml/2006/picture">
+                                            <pic:nvPicPr>
+                                              <pic:cNvPr id="0" name="IROBOT2.jpg"/>
+                                              <pic:cNvPicPr/>
+                                            </pic:nvPicPr>
+                                            <pic:blipFill>
+                                              <a:blip r:embed="rId8">
+                                                <a:extLst>
+                                                  <a:ext uri="{28A0092B-C50C-407E-A947-70E740481C1C}">
+                                                    <a14:useLocalDpi xmlns:a14="http://schemas.microsoft.com/office/drawing/2010/main" val="0"/>
+                                                  </a:ext>
+                                                </a:extLst>
+                                              </a:blip>
+                                              <a:stretch>
+                                                <a:fillRect/>
+                                              </a:stretch>
+                                            </pic:blipFill>
+                                            <pic:spPr>
+                                              <a:xfrm>
+                                                <a:off x="0" y="0"/>
+                                                <a:ext cx="5192903" cy="2462199"/>
+                                              </a:xfrm>
+                                              <a:prstGeom prst="rect">
+                                                <a:avLst/>
+                                              </a:prstGeom>
+                                            </pic:spPr>
+                                          </pic:pic>
+                                        </a:graphicData>
+                                      </a:graphic>
+                                    </wp:inline>
+                                  </w:drawing>
                                 </w:r>
                               </w:p>
                             </w:txbxContent>
@@ -4248,12 +4316,60 @@
               </mc:Choice>
               <mc:Fallback>
                 <w:pict>
+                  <v:shapetype id="_x0000_t202" coordsize="21600,21600" o:spt="202" path="m,l,21600r21600,l21600,xe">
+                    <v:stroke joinstyle="miter"/>
+                    <v:path gradientshapeok="t" o:connecttype="rect"/>
+                  </v:shapetype>
                   <v:shape id="Text Box 2" o:spid="_x0000_s1057" type="#_x0000_t202" style="position:absolute;margin-left:15pt;margin-top:198pt;width:417pt;height:164.25pt;z-index:251663360;visibility:visible;mso-wrap-style:square;mso-width-percent:0;mso-height-percent:0;mso-wrap-distance-left:9pt;mso-wrap-distance-top:3.6pt;mso-wrap-distance-right:9pt;mso-wrap-distance-bottom:3.6pt;mso-position-horizontal:absolute;mso-position-horizontal-relative:text;mso-position-vertical:absolute;mso-position-vertical-relative:text;mso-width-percent:0;mso-height-percent:0;mso-width-relative:margin;mso-height-relative:margin;v-text-anchor:top" o:gfxdata="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">
                     <v:textbox>
                       <w:txbxContent>
                         <w:p>
                           <w:r>
-                            <w:t>(picture of robot)</w:t>
+                            <w:rPr>
+                              <w:noProof/>
+                              <w:lang w:eastAsia="en-AU"/>
+                            </w:rPr>
+                            <w:drawing>
+                              <wp:inline distT="0" distB="0" distL="0" distR="0">
+                                <wp:extent cx="5196840" cy="2464066"/>
+                                <wp:effectExtent l="0" t="0" r="3810" b="0"/>
+                                <wp:docPr id="33" name="Picture 33"/>
+                                <wp:cNvGraphicFramePr>
+                                  <a:graphicFrameLocks xmlns:a="http://schemas.openxmlformats.org/drawingml/2006/main" noChangeAspect="1"/>
+                                </wp:cNvGraphicFramePr>
+                                <a:graphic xmlns:a="http://schemas.openxmlformats.org/drawingml/2006/main">
+                                  <a:graphicData uri="http://schemas.openxmlformats.org/drawingml/2006/picture">
+                                    <pic:pic xmlns:pic="http://schemas.openxmlformats.org/drawingml/2006/picture">
+                                      <pic:nvPicPr>
+                                        <pic:cNvPr id="0" name="IROBOT2.jpg"/>
+                                        <pic:cNvPicPr/>
+                                      </pic:nvPicPr>
+                                      <pic:blipFill>
+                                        <a:blip r:embed="rId8">
+                                          <a:extLst>
+                                            <a:ext uri="{28A0092B-C50C-407E-A947-70E740481C1C}">
+                                              <a14:useLocalDpi xmlns:a14="http://schemas.microsoft.com/office/drawing/2010/main" val="0"/>
+                                            </a:ext>
+                                          </a:extLst>
+                                        </a:blip>
+                                        <a:stretch>
+                                          <a:fillRect/>
+                                        </a:stretch>
+                                      </pic:blipFill>
+                                      <pic:spPr>
+                                        <a:xfrm>
+                                          <a:off x="0" y="0"/>
+                                          <a:ext cx="5192903" cy="2462199"/>
+                                        </a:xfrm>
+                                        <a:prstGeom prst="rect">
+                                          <a:avLst/>
+                                        </a:prstGeom>
+                                      </pic:spPr>
+                                    </pic:pic>
+                                  </a:graphicData>
+                                </a:graphic>
+                              </wp:inline>
+                            </w:drawing>
                           </w:r>
                         </w:p>
                       </w:txbxContent>
@@ -4268,6 +4384,8 @@
             <w:br w:type="page"/>
           </w:r>
         </w:p>
+        <w:bookmarkStart w:id="0" w:name="_GoBack" w:displacedByCustomXml="next"/>
+        <w:bookmarkEnd w:id="0" w:displacedByCustomXml="next"/>
       </w:sdtContent>
     </w:sdt>
     <w:p>
@@ -4285,6 +4403,13 @@
           <w:sz w:val="22"/>
         </w:rPr>
       </w:pPr>
+    </w:p>
+    <w:p>
+      <w:pPr>
+        <w:rPr>
+          <w:sz w:val="22"/>
+        </w:rPr>
+      </w:pPr>
       <w:r>
         <w:rPr>
           <w:sz w:val="22"/>
@@ -4295,7 +4420,21 @@
         <w:rPr>
           <w:sz w:val="22"/>
         </w:rPr>
-        <w:t>programming iRobot Create to:</w:t>
+        <w:t xml:space="preserve">programming iRobot Create </w:t>
+      </w:r>
+      <w:proofErr w:type="gramStart"/>
+      <w:r>
+        <w:rPr>
+          <w:sz w:val="22"/>
+        </w:rPr>
+        <w:t>to</w:t>
+      </w:r>
+      <w:proofErr w:type="gramEnd"/>
+      <w:r>
+        <w:rPr>
+          <w:sz w:val="22"/>
+        </w:rPr>
+        <w:t>:</w:t>
       </w:r>
     </w:p>
     <w:p>
@@ -4436,33 +4575,203 @@
           <w:sz w:val="22"/>
         </w:rPr>
       </w:pPr>
-    </w:p>
-    <w:p>
-      <w:pPr>
+      <w:r>
         <w:rPr>
           <w:sz w:val="22"/>
         </w:rPr>
-      </w:pPr>
+        <w:br w:type="page"/>
+      </w:r>
     </w:p>
     <w:p>
       <w:pPr>
         <w:pStyle w:val="Heading1"/>
       </w:pPr>
       <w:r>
+        <w:lastRenderedPageBreak/>
         <w:t>Block Diagram</w:t>
       </w:r>
     </w:p>
     <w:p>
+      <w:pPr>
+        <w:jc w:val="center"/>
+      </w:pPr>
       <w:r>
-        <w:t>(insert block diagram)</w:t>
+        <w:rPr>
+          <w:noProof/>
+          <w:lang w:eastAsia="en-AU"/>
+        </w:rPr>
+        <w:drawing>
+          <wp:anchor distT="0" distB="0" distL="114300" distR="114300" simplePos="0" relativeHeight="251664384" behindDoc="0" locked="0" layoutInCell="1" allowOverlap="1" wp14:anchorId="0103DC37" wp14:editId="0C23CEA0">
+            <wp:simplePos x="0" y="0"/>
+            <wp:positionH relativeFrom="column">
+              <wp:posOffset>-731520</wp:posOffset>
+            </wp:positionH>
+            <wp:positionV relativeFrom="paragraph">
+              <wp:posOffset>4469765</wp:posOffset>
+            </wp:positionV>
+            <wp:extent cx="7261225" cy="3581400"/>
+            <wp:effectExtent l="0" t="0" r="0" b="0"/>
+            <wp:wrapSquare wrapText="bothSides"/>
+            <wp:docPr id="36" name="Picture 36"/>
+            <wp:cNvGraphicFramePr>
+              <a:graphicFrameLocks xmlns:a="http://schemas.openxmlformats.org/drawingml/2006/main" noChangeAspect="1"/>
+            </wp:cNvGraphicFramePr>
+            <a:graphic xmlns:a="http://schemas.openxmlformats.org/drawingml/2006/main">
+              <a:graphicData uri="http://schemas.openxmlformats.org/drawingml/2006/picture">
+                <pic:pic xmlns:pic="http://schemas.openxmlformats.org/drawingml/2006/picture">
+                  <pic:nvPicPr>
+                    <pic:cNvPr id="0" name=""/>
+                    <pic:cNvPicPr/>
+                  </pic:nvPicPr>
+                  <pic:blipFill>
+                    <a:blip r:embed="rId9">
+                      <a:extLst>
+                        <a:ext uri="{28A0092B-C50C-407E-A947-70E740481C1C}">
+                          <a14:useLocalDpi xmlns:a14="http://schemas.microsoft.com/office/drawing/2010/main" val="0"/>
+                        </a:ext>
+                      </a:extLst>
+                    </a:blip>
+                    <a:stretch>
+                      <a:fillRect/>
+                    </a:stretch>
+                  </pic:blipFill>
+                  <pic:spPr>
+                    <a:xfrm>
+                      <a:off x="0" y="0"/>
+                      <a:ext cx="7261225" cy="3581400"/>
+                    </a:xfrm>
+                    <a:prstGeom prst="rect">
+                      <a:avLst/>
+                    </a:prstGeom>
+                  </pic:spPr>
+                </pic:pic>
+              </a:graphicData>
+            </a:graphic>
+            <wp14:sizeRelH relativeFrom="page">
+              <wp14:pctWidth>0</wp14:pctWidth>
+            </wp14:sizeRelH>
+            <wp14:sizeRelV relativeFrom="page">
+              <wp14:pctHeight>0</wp14:pctHeight>
+            </wp14:sizeRelV>
+          </wp:anchor>
+        </w:drawing>
+      </w:r>
+      <w:r>
+        <w:rPr>
+          <w:noProof/>
+          <w:lang w:eastAsia="en-AU"/>
+        </w:rPr>
+        <w:drawing>
+          <wp:anchor distT="0" distB="0" distL="114300" distR="114300" simplePos="0" relativeHeight="251665408" behindDoc="0" locked="0" layoutInCell="1" allowOverlap="1" wp14:anchorId="568304C9" wp14:editId="7B5B84D5">
+            <wp:simplePos x="0" y="0"/>
+            <wp:positionH relativeFrom="column">
+              <wp:posOffset>-60960</wp:posOffset>
+            </wp:positionH>
+            <wp:positionV relativeFrom="paragraph">
+              <wp:posOffset>108585</wp:posOffset>
+            </wp:positionV>
+            <wp:extent cx="5731510" cy="3752850"/>
+            <wp:effectExtent l="0" t="0" r="2540" b="0"/>
+            <wp:wrapSquare wrapText="bothSides"/>
+            <wp:docPr id="11" name="Picture 11"/>
+            <wp:cNvGraphicFramePr>
+              <a:graphicFrameLocks xmlns:a="http://schemas.openxmlformats.org/drawingml/2006/main" noChangeAspect="1"/>
+            </wp:cNvGraphicFramePr>
+            <a:graphic xmlns:a="http://schemas.openxmlformats.org/drawingml/2006/main">
+              <a:graphicData uri="http://schemas.openxmlformats.org/drawingml/2006/picture">
+                <pic:pic xmlns:pic="http://schemas.openxmlformats.org/drawingml/2006/picture">
+                  <pic:nvPicPr>
+                    <pic:cNvPr id="0" name="BlockPic.JPG"/>
+                    <pic:cNvPicPr/>
+                  </pic:nvPicPr>
+                  <pic:blipFill>
+                    <a:blip r:embed="rId10">
+                      <a:extLst>
+                        <a:ext uri="{28A0092B-C50C-407E-A947-70E740481C1C}">
+                          <a14:useLocalDpi xmlns:a14="http://schemas.microsoft.com/office/drawing/2010/main" val="0"/>
+                        </a:ext>
+                      </a:extLst>
+                    </a:blip>
+                    <a:stretch>
+                      <a:fillRect/>
+                    </a:stretch>
+                  </pic:blipFill>
+                  <pic:spPr>
+                    <a:xfrm>
+                      <a:off x="0" y="0"/>
+                      <a:ext cx="5731510" cy="3752850"/>
+                    </a:xfrm>
+                    <a:prstGeom prst="rect">
+                      <a:avLst/>
+                    </a:prstGeom>
+                  </pic:spPr>
+                </pic:pic>
+              </a:graphicData>
+            </a:graphic>
+            <wp14:sizeRelH relativeFrom="page">
+              <wp14:pctWidth>0</wp14:pctWidth>
+            </wp14:sizeRelH>
+            <wp14:sizeRelV relativeFrom="page">
+              <wp14:pctHeight>0</wp14:pctHeight>
+            </wp14:sizeRelV>
+          </wp:anchor>
+        </w:drawing>
+      </w:r>
+      <w:r>
+        <w:rPr>
+          <w:b/>
+        </w:rPr>
+        <w:t xml:space="preserve">Figure </w:t>
+      </w:r>
+      <w:proofErr w:type="gramStart"/>
+      <w:r>
+        <w:rPr>
+          <w:b/>
+        </w:rPr>
+        <w:t>1</w:t>
+      </w:r>
+      <w:proofErr w:type="gramEnd"/>
+      <w:r>
+        <w:rPr>
+          <w:b/>
+        </w:rPr>
+        <w:t xml:space="preserve"> – Hardware Block Diagram</w:t>
       </w:r>
     </w:p>
-    <w:p/>
+    <w:p>
+      <w:pPr>
+        <w:jc w:val="center"/>
+      </w:pPr>
+      <w:r>
+        <w:rPr>
+          <w:b/>
+        </w:rPr>
+        <w:t xml:space="preserve">Figure </w:t>
+      </w:r>
+      <w:proofErr w:type="gramStart"/>
+      <w:r>
+        <w:rPr>
+          <w:b/>
+        </w:rPr>
+        <w:t>2</w:t>
+      </w:r>
+      <w:proofErr w:type="gramEnd"/>
+      <w:r>
+        <w:rPr>
+          <w:b/>
+        </w:rPr>
+        <w:t xml:space="preserve"> – Software Block Diagram</w:t>
+      </w:r>
+      <w:r>
+        <w:br w:type="page"/>
+      </w:r>
+    </w:p>
     <w:p>
       <w:pPr>
         <w:pStyle w:val="Heading1"/>
       </w:pPr>
       <w:r>
+        <w:lastRenderedPageBreak/>
         <w:t>Code flowchart</w:t>
       </w:r>
     </w:p>
@@ -4471,12 +4780,17 @@
         <w:t>(insert flowcharts, explanation of code + opcodes)</w:t>
       </w:r>
     </w:p>
-    <w:p/>
+    <w:p>
+      <w:r>
+        <w:br w:type="page"/>
+      </w:r>
+    </w:p>
     <w:p>
       <w:pPr>
         <w:pStyle w:val="Heading1"/>
       </w:pPr>
       <w:r>
+        <w:lastRenderedPageBreak/>
         <w:t>Characterisation Graphs</w:t>
       </w:r>
     </w:p>
@@ -4524,7 +4838,7 @@
             <wp:cNvGraphicFramePr/>
             <a:graphic xmlns:a="http://schemas.openxmlformats.org/drawingml/2006/main">
               <a:graphicData uri="http://schemas.openxmlformats.org/drawingml/2006/chart">
-                <c:chart xmlns:c="http://schemas.openxmlformats.org/drawingml/2006/chart" xmlns:r="http://schemas.openxmlformats.org/officeDocument/2006/relationships" r:id="rId7"/>
+                <c:chart xmlns:c="http://schemas.openxmlformats.org/drawingml/2006/chart" xmlns:r="http://schemas.openxmlformats.org/officeDocument/2006/relationships" r:id="rId11"/>
               </a:graphicData>
             </a:graphic>
           </wp:inline>
@@ -4583,7 +4897,6 @@
                 <w:szCs w:val="16"/>
                 <w:lang w:eastAsia="en-AU"/>
               </w:rPr>
-              <w:lastRenderedPageBreak/>
               <w:t>Speed</w:t>
             </w:r>
             <w:r>
@@ -7225,7 +7538,28 @@
         <w:rPr>
           <w:sz w:val="22"/>
         </w:rPr>
-        <w:t xml:space="preserve">From the graph and table above we can see that the slower speeds give more consistent results that remain closest to the required 4m mark. However, during our measurements iRobot Create had a tendency to drift from a straight path at slower speeds. From this observation we can conclude that 200mm/s is the optimal velocity for the purpose of this assignment. </w:t>
+        <w:t xml:space="preserve">From the graph and table </w:t>
+      </w:r>
+      <w:proofErr w:type="gramStart"/>
+      <w:r>
+        <w:rPr>
+          <w:sz w:val="22"/>
+        </w:rPr>
+        <w:t>above</w:t>
+      </w:r>
+      <w:proofErr w:type="gramEnd"/>
+      <w:r>
+        <w:rPr>
+          <w:sz w:val="22"/>
+        </w:rPr>
+        <w:t xml:space="preserve"> we can see that the slower speeds give more consistent results that remain closest to the required 4m mark. However, during our measurements iRobot Create had a </w:t>
+      </w:r>
+      <w:r>
+        <w:rPr>
+          <w:sz w:val="22"/>
+        </w:rPr>
+        <w:lastRenderedPageBreak/>
+        <w:t xml:space="preserve">tendency to drift from a straight path at slower speeds. From this observation we can conclude that 200mm/s is the optimal velocity for the purpose of this assignment. </w:t>
       </w:r>
     </w:p>
     <w:p>
@@ -7251,15 +7585,7 @@
         <w:rPr>
           <w:sz w:val="22"/>
         </w:rPr>
-        <w:t>Straight line manoeuver for different distances</w:t>
-      </w:r>
-      <w:bookmarkStart w:id="0" w:name="_GoBack"/>
-      <w:bookmarkEnd w:id="0"/>
-      <w:r>
-        <w:rPr>
-          <w:sz w:val="22"/>
-        </w:rPr>
-        <w:t>:</w:t>
+        <w:t>Straight line manoeuver for different distances:</w:t>
       </w:r>
       <w:r>
         <w:rPr>
@@ -7288,7 +7614,7 @@
             <wp:cNvGraphicFramePr/>
             <a:graphic xmlns:a="http://schemas.openxmlformats.org/drawingml/2006/main">
               <a:graphicData uri="http://schemas.openxmlformats.org/drawingml/2006/chart">
-                <c:chart xmlns:c="http://schemas.openxmlformats.org/drawingml/2006/chart" xmlns:r="http://schemas.openxmlformats.org/officeDocument/2006/relationships" r:id="rId8"/>
+                <c:chart xmlns:c="http://schemas.openxmlformats.org/drawingml/2006/chart" xmlns:r="http://schemas.openxmlformats.org/officeDocument/2006/relationships" r:id="rId12"/>
               </a:graphicData>
             </a:graphic>
           </wp:inline>
@@ -7339,7 +7665,6 @@
                 <w:szCs w:val="16"/>
                 <w:lang w:eastAsia="en-AU"/>
               </w:rPr>
-              <w:lastRenderedPageBreak/>
               <w:t xml:space="preserve">Com. </w:t>
             </w:r>
             <w:proofErr w:type="spellStart"/>
@@ -9617,8 +9942,8 @@
 </file>
 
 <file path=word/numbering.xml><?xml version="1.0" encoding="utf-8"?>
-<w:numbering xmlns:wpc="http://schemas.microsoft.com/office/word/2010/wordprocessingCanvas" xmlns:cx="http://schemas.microsoft.com/office/drawing/2014/chartex" xmlns:cx1="http://schemas.microsoft.com/office/drawing/2015/9/8/chartex" xmlns:cx2="http://schemas.microsoft.com/office/drawing/2015/10/21/chartex" xmlns:mc="http://schemas.openxmlformats.org/markup-compatibility/2006" xmlns:o="urn:schemas-microsoft-com:office:office" xmlns:r="http://schemas.openxmlformats.org/officeDocument/2006/relationships" xmlns:m="http://schemas.openxmlformats.org/officeDocument/2006/math" xmlns:v="urn:schemas-microsoft-com:vml" xmlns:wp14="http://schemas.microsoft.com/office/word/2010/wordprocessingDrawing" xmlns:wp="http://schemas.openxmlformats.org/drawingml/2006/wordprocessingDrawing" xmlns:w10="urn:schemas-microsoft-com:office:word" xmlns:w="http://schemas.openxmlformats.org/wordprocessingml/2006/main" xmlns:w14="http://schemas.microsoft.com/office/word/2010/wordml" xmlns:w15="http://schemas.microsoft.com/office/word/2012/wordml" xmlns:w16se="http://schemas.microsoft.com/office/word/2015/wordml/symex" xmlns:wpg="http://schemas.microsoft.com/office/word/2010/wordprocessingGroup" xmlns:wpi="http://schemas.microsoft.com/office/word/2010/wordprocessingInk" xmlns:wne="http://schemas.microsoft.com/office/word/2006/wordml" xmlns:wps="http://schemas.microsoft.com/office/word/2010/wordprocessingShape" mc:Ignorable="w14 w15 w16se wp14">
-  <w:abstractNum w:abstractNumId="0" w15:restartNumberingAfterBreak="0">
+<w:numbering xmlns:wpc="http://schemas.microsoft.com/office/word/2010/wordprocessingCanvas" xmlns:mc="http://schemas.openxmlformats.org/markup-compatibility/2006" xmlns:o="urn:schemas-microsoft-com:office:office" xmlns:r="http://schemas.openxmlformats.org/officeDocument/2006/relationships" xmlns:m="http://schemas.openxmlformats.org/officeDocument/2006/math" xmlns:v="urn:schemas-microsoft-com:vml" xmlns:wp14="http://schemas.microsoft.com/office/word/2010/wordprocessingDrawing" xmlns:wp="http://schemas.openxmlformats.org/drawingml/2006/wordprocessingDrawing" xmlns:w10="urn:schemas-microsoft-com:office:word" xmlns:w="http://schemas.openxmlformats.org/wordprocessingml/2006/main" xmlns:w14="http://schemas.microsoft.com/office/word/2010/wordml" xmlns:wpg="http://schemas.microsoft.com/office/word/2010/wordprocessingGroup" xmlns:wpi="http://schemas.microsoft.com/office/word/2010/wordprocessingInk" xmlns:wne="http://schemas.microsoft.com/office/word/2006/wordml" xmlns:wps="http://schemas.microsoft.com/office/word/2010/wordprocessingShape" mc:Ignorable="w14 wp14">
+  <w:abstractNum w:abstractNumId="0">
     <w:nsid w:val="143D1E91"/>
     <w:multiLevelType w:val="hybridMultilevel"/>
     <w:tmpl w:val="FA74C1FA"/>
@@ -9731,7 +10056,7 @@
       </w:rPr>
     </w:lvl>
   </w:abstractNum>
-  <w:abstractNum w:abstractNumId="1" w15:restartNumberingAfterBreak="0">
+  <w:abstractNum w:abstractNumId="1">
     <w:nsid w:val="51A27A6E"/>
     <w:multiLevelType w:val="hybridMultilevel"/>
     <w:tmpl w:val="FDE85522"/>
@@ -9830,7 +10155,7 @@
 </file>
 
 <file path=word/styles.xml><?xml version="1.0" encoding="utf-8"?>
-<w:styles xmlns:mc="http://schemas.openxmlformats.org/markup-compatibility/2006" xmlns:r="http://schemas.openxmlformats.org/officeDocument/2006/relationships" xmlns:w="http://schemas.openxmlformats.org/wordprocessingml/2006/main" xmlns:w14="http://schemas.microsoft.com/office/word/2010/wordml" xmlns:w15="http://schemas.microsoft.com/office/word/2012/wordml" xmlns:w16se="http://schemas.microsoft.com/office/word/2015/wordml/symex" mc:Ignorable="w14 w15 w16se">
+<w:styles xmlns:mc="http://schemas.openxmlformats.org/markup-compatibility/2006" xmlns:r="http://schemas.openxmlformats.org/officeDocument/2006/relationships" xmlns:w="http://schemas.openxmlformats.org/wordprocessingml/2006/main" xmlns:w14="http://schemas.microsoft.com/office/word/2010/wordml" mc:Ignorable="w14">
   <w:docDefaults>
     <w:rPrDefault>
       <w:rPr>
@@ -9844,379 +10169,144 @@
       </w:pPr>
     </w:pPrDefault>
   </w:docDefaults>
-  <w:latentStyles w:defLockedState="0" w:defUIPriority="99" w:defSemiHidden="0" w:defUnhideWhenUsed="0" w:defQFormat="0" w:count="372">
-    <w:lsdException w:name="Normal" w:uiPriority="0" w:qFormat="1"/>
-    <w:lsdException w:name="heading 1" w:uiPriority="9" w:qFormat="1"/>
-    <w:lsdException w:name="heading 2" w:semiHidden="1" w:uiPriority="9" w:unhideWhenUsed="1" w:qFormat="1"/>
-    <w:lsdException w:name="heading 3" w:semiHidden="1" w:uiPriority="9" w:unhideWhenUsed="1" w:qFormat="1"/>
-    <w:lsdException w:name="heading 4" w:semiHidden="1" w:uiPriority="9" w:unhideWhenUsed="1" w:qFormat="1"/>
-    <w:lsdException w:name="heading 5" w:semiHidden="1" w:uiPriority="9" w:unhideWhenUsed="1" w:qFormat="1"/>
-    <w:lsdException w:name="heading 6" w:semiHidden="1" w:uiPriority="9" w:unhideWhenUsed="1" w:qFormat="1"/>
-    <w:lsdException w:name="heading 7" w:semiHidden="1" w:uiPriority="9" w:unhideWhenUsed="1" w:qFormat="1"/>
-    <w:lsdException w:name="heading 8" w:semiHidden="1" w:uiPriority="9" w:unhideWhenUsed="1" w:qFormat="1"/>
-    <w:lsdException w:name="heading 9" w:semiHidden="1" w:uiPriority="9" w:unhideWhenUsed="1" w:qFormat="1"/>
-    <w:lsdException w:name="index 1" w:semiHidden="1" w:unhideWhenUsed="1"/>
-    <w:lsdException w:name="index 2" w:semiHidden="1" w:unhideWhenUsed="1"/>
-    <w:lsdException w:name="index 3" w:semiHidden="1" w:unhideWhenUsed="1"/>
-    <w:lsdException w:name="index 4" w:semiHidden="1" w:unhideWhenUsed="1"/>
-    <w:lsdException w:name="index 5" w:semiHidden="1" w:unhideWhenUsed="1"/>
-    <w:lsdException w:name="index 6" w:semiHidden="1" w:unhideWhenUsed="1"/>
-    <w:lsdException w:name="index 7" w:semiHidden="1" w:unhideWhenUsed="1"/>
-    <w:lsdException w:name="index 8" w:semiHidden="1" w:unhideWhenUsed="1"/>
-    <w:lsdException w:name="index 9" w:semiHidden="1" w:unhideWhenUsed="1"/>
-    <w:lsdException w:name="toc 1" w:semiHidden="1" w:uiPriority="39" w:unhideWhenUsed="1"/>
-    <w:lsdException w:name="toc 2" w:semiHidden="1" w:uiPriority="39" w:unhideWhenUsed="1"/>
-    <w:lsdException w:name="toc 3" w:semiHidden="1" w:uiPriority="39" w:unhideWhenUsed="1"/>
-    <w:lsdException w:name="toc 4" w:semiHidden="1" w:uiPriority="39" w:unhideWhenUsed="1"/>
-    <w:lsdException w:name="toc 5" w:semiHidden="1" w:uiPriority="39" w:unhideWhenUsed="1"/>
-    <w:lsdException w:name="toc 6" w:semiHidden="1" w:uiPriority="39" w:unhideWhenUsed="1"/>
-    <w:lsdException w:name="toc 7" w:semiHidden="1" w:uiPriority="39" w:unhideWhenUsed="1"/>
-    <w:lsdException w:name="toc 8" w:semiHidden="1" w:uiPriority="39" w:unhideWhenUsed="1"/>
-    <w:lsdException w:name="toc 9" w:semiHidden="1" w:uiPriority="39" w:unhideWhenUsed="1"/>
-    <w:lsdException w:name="Normal Indent" w:semiHidden="1" w:unhideWhenUsed="1"/>
-    <w:lsdException w:name="footnote text" w:semiHidden="1" w:unhideWhenUsed="1"/>
-    <w:lsdException w:name="annotation text" w:semiHidden="1" w:unhideWhenUsed="1"/>
-    <w:lsdException w:name="header" w:semiHidden="1" w:unhideWhenUsed="1"/>
-    <w:lsdException w:name="footer" w:semiHidden="1" w:unhideWhenUsed="1"/>
-    <w:lsdException w:name="index heading" w:semiHidden="1" w:unhideWhenUsed="1"/>
-    <w:lsdException w:name="caption" w:semiHidden="1" w:uiPriority="35" w:unhideWhenUsed="1" w:qFormat="1"/>
-    <w:lsdException w:name="table of figures" w:semiHidden="1" w:unhideWhenUsed="1"/>
-    <w:lsdException w:name="envelope address" w:semiHidden="1" w:unhideWhenUsed="1"/>
-    <w:lsdException w:name="envelope return" w:semiHidden="1" w:unhideWhenUsed="1"/>
-    <w:lsdException w:name="footnote reference" w:semiHidden="1" w:unhideWhenUsed="1"/>
-    <w:lsdException w:name="annotation reference" w:semiHidden="1" w:unhideWhenUsed="1"/>
-    <w:lsdException w:name="line number" w:semiHidden="1" w:unhideWhenUsed="1"/>
-    <w:lsdException w:name="page number" w:semiHidden="1" w:unhideWhenUsed="1"/>
-    <w:lsdException w:name="endnote reference" w:semiHidden="1" w:unhideWhenUsed="1"/>
-    <w:lsdException w:name="endnote text" w:semiHidden="1" w:unhideWhenUsed="1"/>
-    <w:lsdException w:name="table of authorities" w:semiHidden="1" w:unhideWhenUsed="1"/>
-    <w:lsdException w:name="macro" w:semiHidden="1" w:unhideWhenUsed="1"/>
-    <w:lsdException w:name="toa heading" w:semiHidden="1" w:unhideWhenUsed="1"/>
-    <w:lsdException w:name="List" w:semiHidden="1" w:unhideWhenUsed="1"/>
-    <w:lsdException w:name="List Bullet" w:semiHidden="1" w:unhideWhenUsed="1"/>
-    <w:lsdException w:name="List Number" w:semiHidden="1" w:unhideWhenUsed="1"/>
-    <w:lsdException w:name="List 2" w:semiHidden="1" w:unhideWhenUsed="1"/>
-    <w:lsdException w:name="List 3" w:semiHidden="1" w:unhideWhenUsed="1"/>
-    <w:lsdException w:name="List 4" w:semiHidden="1" w:unhideWhenUsed="1"/>
-    <w:lsdException w:name="List 5" w:semiHidden="1" w:unhideWhenUsed="1"/>
-    <w:lsdException w:name="List Bullet 2" w:semiHidden="1" w:unhideWhenUsed="1"/>
-    <w:lsdException w:name="List Bullet 3" w:semiHidden="1" w:unhideWhenUsed="1"/>
-    <w:lsdException w:name="List Bullet 4" w:semiHidden="1" w:unhideWhenUsed="1"/>
-    <w:lsdException w:name="List Bullet 5" w:semiHidden="1" w:unhideWhenUsed="1"/>
-    <w:lsdException w:name="List Number 2" w:semiHidden="1" w:unhideWhenUsed="1"/>
-    <w:lsdException w:name="List Number 3" w:semiHidden="1" w:unhideWhenUsed="1"/>
-    <w:lsdException w:name="List Number 4" w:semiHidden="1" w:unhideWhenUsed="1"/>
-    <w:lsdException w:name="List Number 5" w:semiHidden="1" w:unhideWhenUsed="1"/>
-    <w:lsdException w:name="Title" w:uiPriority="10" w:qFormat="1"/>
-    <w:lsdException w:name="Closing" w:semiHidden="1" w:unhideWhenUsed="1"/>
-    <w:lsdException w:name="Signature" w:semiHidden="1" w:unhideWhenUsed="1"/>
-    <w:lsdException w:name="Default Paragraph Font" w:semiHidden="1" w:uiPriority="1" w:unhideWhenUsed="1"/>
-    <w:lsdException w:name="Body Text" w:semiHidden="1" w:unhideWhenUsed="1"/>
-    <w:lsdException w:name="Body Text Indent" w:semiHidden="1" w:unhideWhenUsed="1"/>
-    <w:lsdException w:name="List Continue" w:semiHidden="1" w:unhideWhenUsed="1"/>
-    <w:lsdException w:name="List Continue 2" w:semiHidden="1" w:unhideWhenUsed="1"/>
-    <w:lsdException w:name="List Continue 3" w:semiHidden="1" w:unhideWhenUsed="1"/>
-    <w:lsdException w:name="List Continue 4" w:semiHidden="1" w:unhideWhenUsed="1"/>
-    <w:lsdException w:name="List Continue 5" w:semiHidden="1" w:unhideWhenUsed="1"/>
-    <w:lsdException w:name="Message Header" w:semiHidden="1" w:unhideWhenUsed="1"/>
-    <w:lsdException w:name="Subtitle" w:uiPriority="11" w:qFormat="1"/>
-    <w:lsdException w:name="Salutation" w:semiHidden="1" w:unhideWhenUsed="1"/>
-    <w:lsdException w:name="Date" w:semiHidden="1" w:unhideWhenUsed="1"/>
-    <w:lsdException w:name="Body Text First Indent" w:semiHidden="1" w:unhideWhenUsed="1"/>
-    <w:lsdException w:name="Body Text First Indent 2" w:semiHidden="1" w:unhideWhenUsed="1"/>
-    <w:lsdException w:name="Note Heading" w:semiHidden="1" w:unhideWhenUsed="1"/>
-    <w:lsdException w:name="Body Text 2" w:semiHidden="1" w:unhideWhenUsed="1"/>
-    <w:lsdException w:name="Body Text 3" w:semiHidden="1" w:unhideWhenUsed="1"/>
-    <w:lsdException w:name="Body Text Indent 2" w:semiHidden="1" w:unhideWhenUsed="1"/>
-    <w:lsdException w:name="Body Text Indent 3" w:semiHidden="1" w:unhideWhenUsed="1"/>
-    <w:lsdException w:name="Block Text" w:semiHidden="1" w:unhideWhenUsed="1"/>
-    <w:lsdException w:name="Hyperlink" w:semiHidden="1" w:unhideWhenUsed="1"/>
-    <w:lsdException w:name="FollowedHyperlink" w:semiHidden="1" w:unhideWhenUsed="1"/>
-    <w:lsdException w:name="Strong" w:uiPriority="22" w:qFormat="1"/>
-    <w:lsdException w:name="Emphasis" w:uiPriority="20" w:qFormat="1"/>
-    <w:lsdException w:name="Document Map" w:semiHidden="1" w:unhideWhenUsed="1"/>
-    <w:lsdException w:name="Plain Text" w:semiHidden="1" w:unhideWhenUsed="1"/>
-    <w:lsdException w:name="E-mail Signature" w:semiHidden="1" w:unhideWhenUsed="1"/>
-    <w:lsdException w:name="HTML Top of Form" w:semiHidden="1" w:unhideWhenUsed="1"/>
-    <w:lsdException w:name="HTML Bottom of Form" w:semiHidden="1" w:unhideWhenUsed="1"/>
-    <w:lsdException w:name="Normal (Web)" w:semiHidden="1" w:unhideWhenUsed="1"/>
-    <w:lsdException w:name="HTML Acronym" w:semiHidden="1" w:unhideWhenUsed="1"/>
-    <w:lsdException w:name="HTML Address" w:semiHidden="1" w:unhideWhenUsed="1"/>
-    <w:lsdException w:name="HTML Cite" w:semiHidden="1" w:unhideWhenUsed="1"/>
-    <w:lsdException w:name="HTML Code" w:semiHidden="1" w:unhideWhenUsed="1"/>
-    <w:lsdException w:name="HTML Definition" w:semiHidden="1" w:unhideWhenUsed="1"/>
-    <w:lsdException w:name="HTML Keyboard" w:semiHidden="1" w:unhideWhenUsed="1"/>
-    <w:lsdException w:name="HTML Preformatted" w:semiHidden="1" w:unhideWhenUsed="1"/>
-    <w:lsdException w:name="HTML Sample" w:semiHidden="1" w:unhideWhenUsed="1"/>
-    <w:lsdException w:name="HTML Typewriter" w:semiHidden="1" w:unhideWhenUsed="1"/>
-    <w:lsdException w:name="HTML Variable" w:semiHidden="1" w:unhideWhenUsed="1"/>
-    <w:lsdException w:name="Normal Table" w:semiHidden="1" w:unhideWhenUsed="1"/>
-    <w:lsdException w:name="annotation subject" w:semiHidden="1" w:unhideWhenUsed="1"/>
-    <w:lsdException w:name="No List" w:semiHidden="1" w:unhideWhenUsed="1"/>
-    <w:lsdException w:name="Outline List 1" w:semiHidden="1" w:unhideWhenUsed="1"/>
-    <w:lsdException w:name="Outline List 2" w:semiHidden="1" w:unhideWhenUsed="1"/>
-    <w:lsdException w:name="Outline List 3" w:semiHidden="1" w:unhideWhenUsed="1"/>
-    <w:lsdException w:name="Table Simple 1" w:semiHidden="1" w:unhideWhenUsed="1"/>
-    <w:lsdException w:name="Table Simple 2" w:semiHidden="1" w:unhideWhenUsed="1"/>
-    <w:lsdException w:name="Table Simple 3" w:semiHidden="1" w:unhideWhenUsed="1"/>
-    <w:lsdException w:name="Table Classic 1" w:semiHidden="1" w:unhideWhenUsed="1"/>
-    <w:lsdException w:name="Table Classic 2" w:semiHidden="1" w:unhideWhenUsed="1"/>
-    <w:lsdException w:name="Table Classic 3" w:semiHidden="1" w:unhideWhenUsed="1"/>
-    <w:lsdException w:name="Table Classic 4" w:semiHidden="1" w:unhideWhenUsed="1"/>
-    <w:lsdException w:name="Table Colorful 1" w:semiHidden="1" w:unhideWhenUsed="1"/>
-    <w:lsdException w:name="Table Colorful 2" w:semiHidden="1" w:unhideWhenUsed="1"/>
-    <w:lsdException w:name="Table Colorful 3" w:semiHidden="1" w:unhideWhenUsed="1"/>
-    <w:lsdException w:name="Table Columns 1" w:semiHidden="1" w:unhideWhenUsed="1"/>
-    <w:lsdException w:name="Table Columns 2" w:semiHidden="1" w:unhideWhenUsed="1"/>
-    <w:lsdException w:name="Table Columns 3" w:semiHidden="1" w:unhideWhenUsed="1"/>
-    <w:lsdException w:name="Table Columns 4" w:semiHidden="1" w:unhideWhenUsed="1"/>
-    <w:lsdException w:name="Table Columns 5" w:semiHidden="1" w:unhideWhenUsed="1"/>
-    <w:lsdException w:name="Table Grid 1" w:semiHidden="1" w:unhideWhenUsed="1"/>
-    <w:lsdException w:name="Table Grid 2" w:semiHidden="1" w:unhideWhenUsed="1"/>
-    <w:lsdException w:name="Table Grid 3" w:semiHidden="1" w:unhideWhenUsed="1"/>
-    <w:lsdException w:name="Table Grid 4" w:semiHidden="1" w:unhideWhenUsed="1"/>
-    <w:lsdException w:name="Table Grid 5" w:semiHidden="1" w:unhideWhenUsed="1"/>
-    <w:lsdException w:name="Table Grid 6" w:semiHidden="1" w:unhideWhenUsed="1"/>
-    <w:lsdException w:name="Table Grid 7" w:semiHidden="1" w:unhideWhenUsed="1"/>
-    <w:lsdException w:name="Table Grid 8" w:semiHidden="1" w:unhideWhenUsed="1"/>
-    <w:lsdException w:name="Table List 1" w:semiHidden="1" w:unhideWhenUsed="1"/>
-    <w:lsdException w:name="Table List 2" w:semiHidden="1" w:unhideWhenUsed="1"/>
-    <w:lsdException w:name="Table List 3" w:semiHidden="1" w:unhideWhenUsed="1"/>
-    <w:lsdException w:name="Table List 4" w:semiHidden="1" w:unhideWhenUsed="1"/>
-    <w:lsdException w:name="Table List 5" w:semiHidden="1" w:unhideWhenUsed="1"/>
-    <w:lsdException w:name="Table List 6" w:semiHidden="1" w:unhideWhenUsed="1"/>
-    <w:lsdException w:name="Table List 7" w:semiHidden="1" w:unhideWhenUsed="1"/>
-    <w:lsdException w:name="Table List 8" w:semiHidden="1" w:unhideWhenUsed="1"/>
-    <w:lsdException w:name="Table 3D effects 1" w:semiHidden="1" w:unhideWhenUsed="1"/>
-    <w:lsdException w:name="Table 3D effects 2" w:semiHidden="1" w:unhideWhenUsed="1"/>
-    <w:lsdException w:name="Table 3D effects 3" w:semiHidden="1" w:unhideWhenUsed="1"/>
-    <w:lsdException w:name="Table Contemporary" w:semiHidden="1" w:unhideWhenUsed="1"/>
-    <w:lsdException w:name="Table Elegant" w:semiHidden="1" w:unhideWhenUsed="1"/>
-    <w:lsdException w:name="Table Professional" w:semiHidden="1" w:unhideWhenUsed="1"/>
-    <w:lsdException w:name="Table Subtle 1" w:semiHidden="1" w:unhideWhenUsed="1"/>
-    <w:lsdException w:name="Table Subtle 2" w:semiHidden="1" w:unhideWhenUsed="1"/>
-    <w:lsdException w:name="Table Web 1" w:semiHidden="1" w:unhideWhenUsed="1"/>
-    <w:lsdException w:name="Table Web 2" w:semiHidden="1" w:unhideWhenUsed="1"/>
-    <w:lsdException w:name="Table Web 3" w:semiHidden="1" w:unhideWhenUsed="1"/>
-    <w:lsdException w:name="Balloon Text" w:semiHidden="1" w:unhideWhenUsed="1"/>
-    <w:lsdException w:name="Table Grid" w:uiPriority="39"/>
-    <w:lsdException w:name="Table Theme" w:semiHidden="1" w:unhideWhenUsed="1"/>
-    <w:lsdException w:name="Placeholder Text" w:semiHidden="1"/>
-    <w:lsdException w:name="No Spacing" w:uiPriority="1" w:qFormat="1"/>
-    <w:lsdException w:name="Light Shading" w:uiPriority="60"/>
-    <w:lsdException w:name="Light List" w:uiPriority="61"/>
-    <w:lsdException w:name="Light Grid" w:uiPriority="62"/>
-    <w:lsdException w:name="Medium Shading 1" w:uiPriority="63"/>
-    <w:lsdException w:name="Medium Shading 2" w:uiPriority="64"/>
-    <w:lsdException w:name="Medium List 1" w:uiPriority="65"/>
-    <w:lsdException w:name="Medium List 2" w:uiPriority="66"/>
-    <w:lsdException w:name="Medium Grid 1" w:uiPriority="67"/>
-    <w:lsdException w:name="Medium Grid 2" w:uiPriority="68"/>
-    <w:lsdException w:name="Medium Grid 3" w:uiPriority="69"/>
-    <w:lsdException w:name="Dark List" w:uiPriority="70"/>
-    <w:lsdException w:name="Colorful Shading" w:uiPriority="71"/>
-    <w:lsdException w:name="Colorful List" w:uiPriority="72"/>
-    <w:lsdException w:name="Colorful Grid" w:uiPriority="73"/>
-    <w:lsdException w:name="Light Shading Accent 1" w:uiPriority="60"/>
-    <w:lsdException w:name="Light List Accent 1" w:uiPriority="61"/>
-    <w:lsdException w:name="Light Grid Accent 1" w:uiPriority="62"/>
-    <w:lsdException w:name="Medium Shading 1 Accent 1" w:uiPriority="63"/>
-    <w:lsdException w:name="Medium Shading 2 Accent 1" w:uiPriority="64"/>
-    <w:lsdException w:name="Medium List 1 Accent 1" w:uiPriority="65"/>
-    <w:lsdException w:name="Revision" w:semiHidden="1"/>
-    <w:lsdException w:name="List Paragraph" w:uiPriority="34" w:qFormat="1"/>
-    <w:lsdException w:name="Quote" w:uiPriority="29" w:qFormat="1"/>
-    <w:lsdException w:name="Intense Quote" w:uiPriority="30" w:qFormat="1"/>
-    <w:lsdException w:name="Medium List 2 Accent 1" w:uiPriority="66"/>
-    <w:lsdException w:name="Medium Grid 1 Accent 1" w:uiPriority="67"/>
-    <w:lsdException w:name="Medium Grid 2 Accent 1" w:uiPriority="68"/>
-    <w:lsdException w:name="Medium Grid 3 Accent 1" w:uiPriority="69"/>
-    <w:lsdException w:name="Dark List Accent 1" w:uiPriority="70"/>
-    <w:lsdException w:name="Colorful Shading Accent 1" w:uiPriority="71"/>
-    <w:lsdException w:name="Colorful List Accent 1" w:uiPriority="72"/>
-    <w:lsdException w:name="Colorful Grid Accent 1" w:uiPriority="73"/>
-    <w:lsdException w:name="Light Shading Accent 2" w:uiPriority="60"/>
-    <w:lsdException w:name="Light List Accent 2" w:uiPriority="61"/>
-    <w:lsdException w:name="Light Grid Accent 2" w:uiPriority="62"/>
-    <w:lsdException w:name="Medium Shading 1 Accent 2" w:uiPriority="63"/>
-    <w:lsdException w:name="Medium Shading 2 Accent 2" w:uiPriority="64"/>
-    <w:lsdException w:name="Medium List 1 Accent 2" w:uiPriority="65"/>
-    <w:lsdException w:name="Medium List 2 Accent 2" w:uiPriority="66"/>
-    <w:lsdException w:name="Medium Grid 1 Accent 2" w:uiPriority="67"/>
-    <w:lsdException w:name="Medium Grid 2 Accent 2" w:uiPriority="68"/>
-    <w:lsdException w:name="Medium Grid 3 Accent 2" w:uiPriority="69"/>
-    <w:lsdException w:name="Dark List Accent 2" w:uiPriority="70"/>
-    <w:lsdException w:name="Colorful Shading Accent 2" w:uiPriority="71"/>
-    <w:lsdException w:name="Colorful List Accent 2" w:uiPriority="72"/>
-    <w:lsdException w:name="Colorful Grid Accent 2" w:uiPriority="73"/>
-    <w:lsdException w:name="Light Shading Accent 3" w:uiPriority="60"/>
-    <w:lsdException w:name="Light List Accent 3" w:uiPriority="61"/>
-    <w:lsdException w:name="Light Grid Accent 3" w:uiPriority="62"/>
-    <w:lsdException w:name="Medium Shading 1 Accent 3" w:uiPriority="63"/>
-    <w:lsdException w:name="Medium Shading 2 Accent 3" w:uiPriority="64"/>
-    <w:lsdException w:name="Medium List 1 Accent 3" w:uiPriority="65"/>
-    <w:lsdException w:name="Medium List 2 Accent 3" w:uiPriority="66"/>
-    <w:lsdException w:name="Medium Grid 1 Accent 3" w:uiPriority="67"/>
-    <w:lsdException w:name="Medium Grid 2 Accent 3" w:uiPriority="68"/>
-    <w:lsdException w:name="Medium Grid 3 Accent 3" w:uiPriority="69"/>
-    <w:lsdException w:name="Dark List Accent 3" w:uiPriority="70"/>
-    <w:lsdException w:name="Colorful Shading Accent 3" w:uiPriority="71"/>
-    <w:lsdException w:name="Colorful List Accent 3" w:uiPriority="72"/>
-    <w:lsdException w:name="Colorful Grid Accent 3" w:uiPriority="73"/>
-    <w:lsdException w:name="Light Shading Accent 4" w:uiPriority="60"/>
-    <w:lsdException w:name="Light List Accent 4" w:uiPriority="61"/>
-    <w:lsdException w:name="Light Grid Accent 4" w:uiPriority="62"/>
-    <w:lsdException w:name="Medium Shading 1 Accent 4" w:uiPriority="63"/>
-    <w:lsdException w:name="Medium Shading 2 Accent 4" w:uiPriority="64"/>
-    <w:lsdException w:name="Medium List 1 Accent 4" w:uiPriority="65"/>
-    <w:lsdException w:name="Medium List 2 Accent 4" w:uiPriority="66"/>
-    <w:lsdException w:name="Medium Grid 1 Accent 4" w:uiPriority="67"/>
-    <w:lsdException w:name="Medium Grid 2 Accent 4" w:uiPriority="68"/>
-    <w:lsdException w:name="Medium Grid 3 Accent 4" w:uiPriority="69"/>
-    <w:lsdException w:name="Dark List Accent 4" w:uiPriority="70"/>
-    <w:lsdException w:name="Colorful Shading Accent 4" w:uiPriority="71"/>
-    <w:lsdException w:name="Colorful List Accent 4" w:uiPriority="72"/>
-    <w:lsdException w:name="Colorful Grid Accent 4" w:uiPriority="73"/>
-    <w:lsdException w:name="Light Shading Accent 5" w:uiPriority="60"/>
-    <w:lsdException w:name="Light List Accent 5" w:uiPriority="61"/>
-    <w:lsdException w:name="Light Grid Accent 5" w:uiPriority="62"/>
-    <w:lsdException w:name="Medium Shading 1 Accent 5" w:uiPriority="63"/>
-    <w:lsdException w:name="Medium Shading 2 Accent 5" w:uiPriority="64"/>
-    <w:lsdException w:name="Medium List 1 Accent 5" w:uiPriority="65"/>
-    <w:lsdException w:name="Medium List 2 Accent 5" w:uiPriority="66"/>
-    <w:lsdException w:name="Medium Grid 1 Accent 5" w:uiPriority="67"/>
-    <w:lsdException w:name="Medium Grid 2 Accent 5" w:uiPriority="68"/>
-    <w:lsdException w:name="Medium Grid 3 Accent 5" w:uiPriority="69"/>
-    <w:lsdException w:name="Dark List Accent 5" w:uiPriority="70"/>
-    <w:lsdException w:name="Colorful Shading Accent 5" w:uiPriority="71"/>
-    <w:lsdException w:name="Colorful List Accent 5" w:uiPriority="72"/>
-    <w:lsdException w:name="Colorful Grid Accent 5" w:uiPriority="73"/>
-    <w:lsdException w:name="Light Shading Accent 6" w:uiPriority="60"/>
-    <w:lsdException w:name="Light List Accent 6" w:uiPriority="61"/>
-    <w:lsdException w:name="Light Grid Accent 6" w:uiPriority="62"/>
-    <w:lsdException w:name="Medium Shading 1 Accent 6" w:uiPriority="63"/>
-    <w:lsdException w:name="Medium Shading 2 Accent 6" w:uiPriority="64"/>
-    <w:lsdException w:name="Medium List 1 Accent 6" w:uiPriority="65"/>
-    <w:lsdException w:name="Medium List 2 Accent 6" w:uiPriority="66"/>
-    <w:lsdException w:name="Medium Grid 1 Accent 6" w:uiPriority="67"/>
-    <w:lsdException w:name="Medium Grid 2 Accent 6" w:uiPriority="68"/>
-    <w:lsdException w:name="Medium Grid 3 Accent 6" w:uiPriority="69"/>
-    <w:lsdException w:name="Dark List Accent 6" w:uiPriority="70"/>
-    <w:lsdException w:name="Colorful Shading Accent 6" w:uiPriority="71"/>
-    <w:lsdException w:name="Colorful List Accent 6" w:uiPriority="72"/>
-    <w:lsdException w:name="Colorful Grid Accent 6" w:uiPriority="73"/>
-    <w:lsdException w:name="Subtle Emphasis" w:uiPriority="19" w:qFormat="1"/>
-    <w:lsdException w:name="Intense Emphasis" w:uiPriority="21" w:qFormat="1"/>
-    <w:lsdException w:name="Subtle Reference" w:uiPriority="31" w:qFormat="1"/>
-    <w:lsdException w:name="Intense Reference" w:uiPriority="32" w:qFormat="1"/>
-    <w:lsdException w:name="Book Title" w:uiPriority="33" w:qFormat="1"/>
-    <w:lsdException w:name="Bibliography" w:semiHidden="1" w:uiPriority="37" w:unhideWhenUsed="1"/>
-    <w:lsdException w:name="TOC Heading" w:semiHidden="1" w:uiPriority="39" w:unhideWhenUsed="1" w:qFormat="1"/>
-    <w:lsdException w:name="Plain Table 1" w:uiPriority="41"/>
-    <w:lsdException w:name="Plain Table 2" w:uiPriority="42"/>
-    <w:lsdException w:name="Plain Table 3" w:uiPriority="43"/>
-    <w:lsdException w:name="Plain Table 4" w:uiPriority="44"/>
-    <w:lsdException w:name="Plain Table 5" w:uiPriority="45"/>
-    <w:lsdException w:name="Grid Table Light" w:uiPriority="40"/>
-    <w:lsdException w:name="Grid Table 1 Light" w:uiPriority="46"/>
-    <w:lsdException w:name="Grid Table 2" w:uiPriority="47"/>
-    <w:lsdException w:name="Grid Table 3" w:uiPriority="48"/>
-    <w:lsdException w:name="Grid Table 4" w:uiPriority="49"/>
-    <w:lsdException w:name="Grid Table 5 Dark" w:uiPriority="50"/>
-    <w:lsdException w:name="Grid Table 6 Colorful" w:uiPriority="51"/>
-    <w:lsdException w:name="Grid Table 7 Colorful" w:uiPriority="52"/>
-    <w:lsdException w:name="Grid Table 1 Light Accent 1" w:uiPriority="46"/>
-    <w:lsdException w:name="Grid Table 2 Accent 1" w:uiPriority="47"/>
-    <w:lsdException w:name="Grid Table 3 Accent 1" w:uiPriority="48"/>
-    <w:lsdException w:name="Grid Table 4 Accent 1" w:uiPriority="49"/>
-    <w:lsdException w:name="Grid Table 5 Dark Accent 1" w:uiPriority="50"/>
-    <w:lsdException w:name="Grid Table 6 Colorful Accent 1" w:uiPriority="51"/>
-    <w:lsdException w:name="Grid Table 7 Colorful Accent 1" w:uiPriority="52"/>
-    <w:lsdException w:name="Grid Table 1 Light Accent 2" w:uiPriority="46"/>
-    <w:lsdException w:name="Grid Table 2 Accent 2" w:uiPriority="47"/>
-    <w:lsdException w:name="Grid Table 3 Accent 2" w:uiPriority="48"/>
-    <w:lsdException w:name="Grid Table 4 Accent 2" w:uiPriority="49"/>
-    <w:lsdException w:name="Grid Table 5 Dark Accent 2" w:uiPriority="50"/>
-    <w:lsdException w:name="Grid Table 6 Colorful Accent 2" w:uiPriority="51"/>
-    <w:lsdException w:name="Grid Table 7 Colorful Accent 2" w:uiPriority="52"/>
-    <w:lsdException w:name="Grid Table 1 Light Accent 3" w:uiPriority="46"/>
-    <w:lsdException w:name="Grid Table 2 Accent 3" w:uiPriority="47"/>
-    <w:lsdException w:name="Grid Table 3 Accent 3" w:uiPriority="48"/>
-    <w:lsdException w:name="Grid Table 4 Accent 3" w:uiPriority="49"/>
-    <w:lsdException w:name="Grid Table 5 Dark Accent 3" w:uiPriority="50"/>
-    <w:lsdException w:name="Grid Table 6 Colorful Accent 3" w:uiPriority="51"/>
-    <w:lsdException w:name="Grid Table 7 Colorful Accent 3" w:uiPriority="52"/>
-    <w:lsdException w:name="Grid Table 1 Light Accent 4" w:uiPriority="46"/>
-    <w:lsdException w:name="Grid Table 2 Accent 4" w:uiPriority="47"/>
-    <w:lsdException w:name="Grid Table 3 Accent 4" w:uiPriority="48"/>
-    <w:lsdException w:name="Grid Table 4 Accent 4" w:uiPriority="49"/>
-    <w:lsdException w:name="Grid Table 5 Dark Accent 4" w:uiPriority="50"/>
-    <w:lsdException w:name="Grid Table 6 Colorful Accent 4" w:uiPriority="51"/>
-    <w:lsdException w:name="Grid Table 7 Colorful Accent 4" w:uiPriority="52"/>
-    <w:lsdException w:name="Grid Table 1 Light Accent 5" w:uiPriority="46"/>
-    <w:lsdException w:name="Grid Table 2 Accent 5" w:uiPriority="47"/>
-    <w:lsdException w:name="Grid Table 3 Accent 5" w:uiPriority="48"/>
-    <w:lsdException w:name="Grid Table 4 Accent 5" w:uiPriority="49"/>
-    <w:lsdException w:name="Grid Table 5 Dark Accent 5" w:uiPriority="50"/>
-    <w:lsdException w:name="Grid Table 6 Colorful Accent 5" w:uiPriority="51"/>
-    <w:lsdException w:name="Grid Table 7 Colorful Accent 5" w:uiPriority="52"/>
-    <w:lsdException w:name="Grid Table 1 Light Accent 6" w:uiPriority="46"/>
-    <w:lsdException w:name="Grid Table 2 Accent 6" w:uiPriority="47"/>
-    <w:lsdException w:name="Grid Table 3 Accent 6" w:uiPriority="48"/>
-    <w:lsdException w:name="Grid Table 4 Accent 6" w:uiPriority="49"/>
-    <w:lsdException w:name="Grid Table 5 Dark Accent 6" w:uiPriority="50"/>
-    <w:lsdException w:name="Grid Table 6 Colorful Accent 6" w:uiPriority="51"/>
-    <w:lsdException w:name="Grid Table 7 Colorful Accent 6" w:uiPriority="52"/>
-    <w:lsdException w:name="List Table 1 Light" w:uiPriority="46"/>
-    <w:lsdException w:name="List Table 2" w:uiPriority="47"/>
-    <w:lsdException w:name="List Table 3" w:uiPriority="48"/>
-    <w:lsdException w:name="List Table 4" w:uiPriority="49"/>
-    <w:lsdException w:name="List Table 5 Dark" w:uiPriority="50"/>
-    <w:lsdException w:name="List Table 6 Colorful" w:uiPriority="51"/>
-    <w:lsdException w:name="List Table 7 Colorful" w:uiPriority="52"/>
-    <w:lsdException w:name="List Table 1 Light Accent 1" w:uiPriority="46"/>
-    <w:lsdException w:name="List Table 2 Accent 1" w:uiPriority="47"/>
-    <w:lsdException w:name="List Table 3 Accent 1" w:uiPriority="48"/>
-    <w:lsdException w:name="List Table 4 Accent 1" w:uiPriority="49"/>
-    <w:lsdException w:name="List Table 5 Dark Accent 1" w:uiPriority="50"/>
-    <w:lsdException w:name="List Table 6 Colorful Accent 1" w:uiPriority="51"/>
-    <w:lsdException w:name="List Table 7 Colorful Accent 1" w:uiPriority="52"/>
-    <w:lsdException w:name="List Table 1 Light Accent 2" w:uiPriority="46"/>
-    <w:lsdException w:name="List Table 2 Accent 2" w:uiPriority="47"/>
-    <w:lsdException w:name="List Table 3 Accent 2" w:uiPriority="48"/>
-    <w:lsdException w:name="List Table 4 Accent 2" w:uiPriority="49"/>
-    <w:lsdException w:name="List Table 5 Dark Accent 2" w:uiPriority="50"/>
-    <w:lsdException w:name="List Table 6 Colorful Accent 2" w:uiPriority="51"/>
-    <w:lsdException w:name="List Table 7 Colorful Accent 2" w:uiPriority="52"/>
-    <w:lsdException w:name="List Table 1 Light Accent 3" w:uiPriority="46"/>
-    <w:lsdException w:name="List Table 2 Accent 3" w:uiPriority="47"/>
-    <w:lsdException w:name="List Table 3 Accent 3" w:uiPriority="48"/>
-    <w:lsdException w:name="List Table 4 Accent 3" w:uiPriority="49"/>
-    <w:lsdException w:name="List Table 5 Dark Accent 3" w:uiPriority="50"/>
-    <w:lsdException w:name="List Table 6 Colorful Accent 3" w:uiPriority="51"/>
-    <w:lsdException w:name="List Table 7 Colorful Accent 3" w:uiPriority="52"/>
-    <w:lsdException w:name="List Table 1 Light Accent 4" w:uiPriority="46"/>
-    <w:lsdException w:name="List Table 2 Accent 4" w:uiPriority="47"/>
-    <w:lsdException w:name="List Table 3 Accent 4" w:uiPriority="48"/>
-    <w:lsdException w:name="List Table 4 Accent 4" w:uiPriority="49"/>
-    <w:lsdException w:name="List Table 5 Dark Accent 4" w:uiPriority="50"/>
-    <w:lsdException w:name="List Table 6 Colorful Accent 4" w:uiPriority="51"/>
-    <w:lsdException w:name="List Table 7 Colorful Accent 4" w:uiPriority="52"/>
-    <w:lsdException w:name="List Table 1 Light Accent 5" w:uiPriority="46"/>
-    <w:lsdException w:name="List Table 2 Accent 5" w:uiPriority="47"/>
-    <w:lsdException w:name="List Table 3 Accent 5" w:uiPriority="48"/>
-    <w:lsdException w:name="List Table 4 Accent 5" w:uiPriority="49"/>
-    <w:lsdException w:name="List Table 5 Dark Accent 5" w:uiPriority="50"/>
-    <w:lsdException w:name="List Table 6 Colorful Accent 5" w:uiPriority="51"/>
-    <w:lsdException w:name="List Table 7 Colorful Accent 5" w:uiPriority="52"/>
-    <w:lsdException w:name="List Table 1 Light Accent 6" w:uiPriority="46"/>
-    <w:lsdException w:name="List Table 2 Accent 6" w:uiPriority="47"/>
-    <w:lsdException w:name="List Table 3 Accent 6" w:uiPriority="48"/>
-    <w:lsdException w:name="List Table 4 Accent 6" w:uiPriority="49"/>
-    <w:lsdException w:name="List Table 5 Dark Accent 6" w:uiPriority="50"/>
-    <w:lsdException w:name="List Table 6 Colorful Accent 6" w:uiPriority="51"/>
-    <w:lsdException w:name="List Table 7 Colorful Accent 6" w:uiPriority="52"/>
-    <w:lsdException w:name="Mention" w:semiHidden="1" w:unhideWhenUsed="1"/>
+  <w:latentStyles w:defLockedState="0" w:defUIPriority="99" w:defSemiHidden="1" w:defUnhideWhenUsed="1" w:defQFormat="0" w:count="267">
+    <w:lsdException w:name="Normal" w:semiHidden="0" w:uiPriority="0" w:unhideWhenUsed="0" w:qFormat="1"/>
+    <w:lsdException w:name="heading 1" w:semiHidden="0" w:uiPriority="9" w:unhideWhenUsed="0" w:qFormat="1"/>
+    <w:lsdException w:name="heading 2" w:uiPriority="9" w:qFormat="1"/>
+    <w:lsdException w:name="heading 3" w:uiPriority="9" w:qFormat="1"/>
+    <w:lsdException w:name="heading 4" w:uiPriority="9" w:qFormat="1"/>
+    <w:lsdException w:name="heading 5" w:uiPriority="9" w:qFormat="1"/>
+    <w:lsdException w:name="heading 6" w:uiPriority="9" w:qFormat="1"/>
+    <w:lsdException w:name="heading 7" w:uiPriority="9" w:qFormat="1"/>
+    <w:lsdException w:name="heading 8" w:uiPriority="9" w:qFormat="1"/>
+    <w:lsdException w:name="heading 9" w:uiPriority="9" w:qFormat="1"/>
+    <w:lsdException w:name="toc 1" w:uiPriority="39"/>
+    <w:lsdException w:name="toc 2" w:uiPriority="39"/>
+    <w:lsdException w:name="toc 3" w:uiPriority="39"/>
+    <w:lsdException w:name="toc 4" w:uiPriority="39"/>
+    <w:lsdException w:name="toc 5" w:uiPriority="39"/>
+    <w:lsdException w:name="toc 6" w:uiPriority="39"/>
+    <w:lsdException w:name="toc 7" w:uiPriority="39"/>
+    <w:lsdException w:name="toc 8" w:uiPriority="39"/>
+    <w:lsdException w:name="toc 9" w:uiPriority="39"/>
+    <w:lsdException w:name="caption" w:uiPriority="35" w:qFormat="1"/>
+    <w:lsdException w:name="Title" w:semiHidden="0" w:uiPriority="10" w:unhideWhenUsed="0" w:qFormat="1"/>
+    <w:lsdException w:name="Default Paragraph Font" w:uiPriority="1"/>
+    <w:lsdException w:name="Subtitle" w:semiHidden="0" w:uiPriority="11" w:unhideWhenUsed="0" w:qFormat="1"/>
+    <w:lsdException w:name="Strong" w:semiHidden="0" w:uiPriority="22" w:unhideWhenUsed="0" w:qFormat="1"/>
+    <w:lsdException w:name="Emphasis" w:semiHidden="0" w:uiPriority="20" w:unhideWhenUsed="0" w:qFormat="1"/>
+    <w:lsdException w:name="Table Grid" w:semiHidden="0" w:uiPriority="39" w:unhideWhenUsed="0"/>
+    <w:lsdException w:name="Placeholder Text" w:unhideWhenUsed="0"/>
+    <w:lsdException w:name="No Spacing" w:semiHidden="0" w:uiPriority="1" w:unhideWhenUsed="0" w:qFormat="1"/>
+    <w:lsdException w:name="Light Shading" w:semiHidden="0" w:uiPriority="60" w:unhideWhenUsed="0"/>
+    <w:lsdException w:name="Light List" w:semiHidden="0" w:uiPriority="61" w:unhideWhenUsed="0"/>
+    <w:lsdException w:name="Light Grid" w:semiHidden="0" w:uiPriority="62" w:unhideWhenUsed="0"/>
+    <w:lsdException w:name="Medium Shading 1" w:semiHidden="0" w:uiPriority="63" w:unhideWhenUsed="0"/>
+    <w:lsdException w:name="Medium Shading 2" w:semiHidden="0" w:uiPriority="64" w:unhideWhenUsed="0"/>
+    <w:lsdException w:name="Medium List 1" w:semiHidden="0" w:uiPriority="65" w:unhideWhenUsed="0"/>
+    <w:lsdException w:name="Medium List 2" w:semiHidden="0" w:uiPriority="66" w:unhideWhenUsed="0"/>
+    <w:lsdException w:name="Medium Grid 1" w:semiHidden="0" w:uiPriority="67" w:unhideWhenUsed="0"/>
+    <w:lsdException w:name="Medium Grid 2" w:semiHidden="0" w:uiPriority="68" w:unhideWhenUsed="0"/>
+    <w:lsdException w:name="Medium Grid 3" w:semiHidden="0" w:uiPriority="69" w:unhideWhenUsed="0"/>
+    <w:lsdException w:name="Dark List" w:semiHidden="0" w:uiPriority="70" w:unhideWhenUsed="0"/>
+    <w:lsdException w:name="Colorful Shading" w:semiHidden="0" w:uiPriority="71" w:unhideWhenUsed="0"/>
+    <w:lsdException w:name="Colorful List" w:semiHidden="0" w:uiPriority="72" w:unhideWhenUsed="0"/>
+    <w:lsdException w:name="Colorful Grid" w:semiHidden="0" w:uiPriority="73" w:unhideWhenUsed="0"/>
+    <w:lsdException w:name="Light Shading Accent 1" w:semiHidden="0" w:uiPriority="60" w:unhideWhenUsed="0"/>
+    <w:lsdException w:name="Light List Accent 1" w:semiHidden="0" w:uiPriority="61" w:unhideWhenUsed="0"/>
+    <w:lsdException w:name="Light Grid Accent 1" w:semiHidden="0" w:uiPriority="62" w:unhideWhenUsed="0"/>
+    <w:lsdException w:name="Medium Shading 1 Accent 1" w:semiHidden="0" w:uiPriority="63" w:unhideWhenUsed="0"/>
+    <w:lsdException w:name="Medium Shading 2 Accent 1" w:semiHidden="0" w:uiPriority="64" w:unhideWhenUsed="0"/>
+    <w:lsdException w:name="Medium List 1 Accent 1" w:semiHidden="0" w:uiPriority="65" w:unhideWhenUsed="0"/>
+    <w:lsdException w:name="Revision" w:unhideWhenUsed="0"/>
+    <w:lsdException w:name="List Paragraph" w:semiHidden="0" w:uiPriority="34" w:unhideWhenUsed="0" w:qFormat="1"/>
+    <w:lsdException w:name="Quote" w:semiHidden="0" w:uiPriority="29" w:unhideWhenUsed="0" w:qFormat="1"/>
+    <w:lsdException w:name="Intense Quote" w:semiHidden="0" w:uiPriority="30" w:unhideWhenUsed="0" w:qFormat="1"/>
+    <w:lsdException w:name="Medium List 2 Accent 1" w:semiHidden="0" w:uiPriority="66" w:unhideWhenUsed="0"/>
+    <w:lsdException w:name="Medium Grid 1 Accent 1" w:semiHidden="0" w:uiPriority="67" w:unhideWhenUsed="0"/>
+    <w:lsdException w:name="Medium Grid 2 Accent 1" w:semiHidden="0" w:uiPriority="68" w:unhideWhenUsed="0"/>
+    <w:lsdException w:name="Medium Grid 3 Accent 1" w:semiHidden="0" w:uiPriority="69" w:unhideWhenUsed="0"/>
+    <w:lsdException w:name="Dark List Accent 1" w:semiHidden="0" w:uiPriority="70" w:unhideWhenUsed="0"/>
+    <w:lsdException w:name="Colorful Shading Accent 1" w:semiHidden="0" w:uiPriority="71" w:unhideWhenUsed="0"/>
+    <w:lsdException w:name="Colorful List Accent 1" w:semiHidden="0" w:uiPriority="72" w:unhideWhenUsed="0"/>
+    <w:lsdException w:name="Colorful Grid Accent 1" w:semiHidden="0" w:uiPriority="73" w:unhideWhenUsed="0"/>
+    <w:lsdException w:name="Light Shading Accent 2" w:semiHidden="0" w:uiPriority="60" w:unhideWhenUsed="0"/>
+    <w:lsdException w:name="Light List Accent 2" w:semiHidden="0" w:uiPriority="61" w:unhideWhenUsed="0"/>
+    <w:lsdException w:name="Light Grid Accent 2" w:semiHidden="0" w:uiPriority="62" w:unhideWhenUsed="0"/>
+    <w:lsdException w:name="Medium Shading 1 Accent 2" w:semiHidden="0" w:uiPriority="63" w:unhideWhenUsed="0"/>
+    <w:lsdException w:name="Medium Shading 2 Accent 2" w:semiHidden="0" w:uiPriority="64" w:unhideWhenUsed="0"/>
+    <w:lsdException w:name="Medium List 1 Accent 2" w:semiHidden="0" w:uiPriority="65" w:unhideWhenUsed="0"/>
+    <w:lsdException w:name="Medium List 2 Accent 2" w:semiHidden="0" w:uiPriority="66" w:unhideWhenUsed="0"/>
+    <w:lsdException w:name="Medium Grid 1 Accent 2" w:semiHidden="0" w:uiPriority="67" w:unhideWhenUsed="0"/>
+    <w:lsdException w:name="Medium Grid 2 Accent 2" w:semiHidden="0" w:uiPriority="68" w:unhideWhenUsed="0"/>
+    <w:lsdException w:name="Medium Grid 3 Accent 2" w:semiHidden="0" w:uiPriority="69" w:unhideWhenUsed="0"/>
+    <w:lsdException w:name="Dark List Accent 2" w:semiHidden="0" w:uiPriority="70" w:unhideWhenUsed="0"/>
+    <w:lsdException w:name="Colorful Shading Accent 2" w:semiHidden="0" w:uiPriority="71" w:unhideWhenUsed="0"/>
+    <w:lsdException w:name="Colorful List Accent 2" w:semiHidden="0" w:uiPriority="72" w:unhideWhenUsed="0"/>
+    <w:lsdException w:name="Colorful Grid Accent 2" w:semiHidden="0" w:uiPriority="73" w:unhideWhenUsed="0"/>
+    <w:lsdException w:name="Light Shading Accent 3" w:semiHidden="0" w:uiPriority="60" w:unhideWhenUsed="0"/>
+    <w:lsdException w:name="Light List Accent 3" w:semiHidden="0" w:uiPriority="61" w:unhideWhenUsed="0"/>
+    <w:lsdException w:name="Light Grid Accent 3" w:semiHidden="0" w:uiPriority="62" w:unhideWhenUsed="0"/>
+    <w:lsdException w:name="Medium Shading 1 Accent 3" w:semiHidden="0" w:uiPriority="63" w:unhideWhenUsed="0"/>
+    <w:lsdException w:name="Medium Shading 2 Accent 3" w:semiHidden="0" w:uiPriority="64" w:unhideWhenUsed="0"/>
+    <w:lsdException w:name="Medium List 1 Accent 3" w:semiHidden="0" w:uiPriority="65" w:unhideWhenUsed="0"/>
+    <w:lsdException w:name="Medium List 2 Accent 3" w:semiHidden="0" w:uiPriority="66" w:unhideWhenUsed="0"/>
+    <w:lsdException w:name="Medium Grid 1 Accent 3" w:semiHidden="0" w:uiPriority="67" w:unhideWhenUsed="0"/>
+    <w:lsdException w:name="Medium Grid 2 Accent 3" w:semiHidden="0" w:uiPriority="68" w:unhideWhenUsed="0"/>
+    <w:lsdException w:name="Medium Grid 3 Accent 3" w:semiHidden="0" w:uiPriority="69" w:unhideWhenUsed="0"/>
+    <w:lsdException w:name="Dark List Accent 3" w:semiHidden="0" w:uiPriority="70" w:unhideWhenUsed="0"/>
+    <w:lsdException w:name="Colorful Shading Accent 3" w:semiHidden="0" w:uiPriority="71" w:unhideWhenUsed="0"/>
+    <w:lsdException w:name="Colorful List Accent 3" w:semiHidden="0" w:uiPriority="72" w:unhideWhenUsed="0"/>
+    <w:lsdException w:name="Colorful Grid Accent 3" w:semiHidden="0" w:uiPriority="73" w:unhideWhenUsed="0"/>
+    <w:lsdException w:name="Light Shading Accent 4" w:semiHidden="0" w:uiPriority="60" w:unhideWhenUsed="0"/>
+    <w:lsdException w:name="Light List Accent 4" w:semiHidden="0" w:uiPriority="61" w:unhideWhenUsed="0"/>
+    <w:lsdException w:name="Light Grid Accent 4" w:semiHidden="0" w:uiPriority="62" w:unhideWhenUsed="0"/>
+    <w:lsdException w:name="Medium Shading 1 Accent 4" w:semiHidden="0" w:uiPriority="63" w:unhideWhenUsed="0"/>
+    <w:lsdException w:name="Medium Shading 2 Accent 4" w:semiHidden="0" w:uiPriority="64" w:unhideWhenUsed="0"/>
+    <w:lsdException w:name="Medium List 1 Accent 4" w:semiHidden="0" w:uiPriority="65" w:unhideWhenUsed="0"/>
+    <w:lsdException w:name="Medium List 2 Accent 4" w:semiHidden="0" w:uiPriority="66" w:unhideWhenUsed="0"/>
+    <w:lsdException w:name="Medium Grid 1 Accent 4" w:semiHidden="0" w:uiPriority="67" w:unhideWhenUsed="0"/>
+    <w:lsdException w:name="Medium Grid 2 Accent 4" w:semiHidden="0" w:uiPriority="68" w:unhideWhenUsed="0"/>
+    <w:lsdException w:name="Medium Grid 3 Accent 4" w:semiHidden="0" w:uiPriority="69" w:unhideWhenUsed="0"/>
+    <w:lsdException w:name="Dark List Accent 4" w:semiHidden="0" w:uiPriority="70" w:unhideWhenUsed="0"/>
+    <w:lsdException w:name="Colorful Shading Accent 4" w:semiHidden="0" w:uiPriority="71" w:unhideWhenUsed="0"/>
+    <w:lsdException w:name="Colorful List Accent 4" w:semiHidden="0" w:uiPriority="72" w:unhideWhenUsed="0"/>
+    <w:lsdException w:name="Colorful Grid Accent 4" w:semiHidden="0" w:uiPriority="73" w:unhideWhenUsed="0"/>
+    <w:lsdException w:name="Light Shading Accent 5" w:semiHidden="0" w:uiPriority="60" w:unhideWhenUsed="0"/>
+    <w:lsdException w:name="Light List Accent 5" w:semiHidden="0" w:uiPriority="61" w:unhideWhenUsed="0"/>
+    <w:lsdException w:name="Light Grid Accent 5" w:semiHidden="0" w:uiPriority="62" w:unhideWhenUsed="0"/>
+    <w:lsdException w:name="Medium Shading 1 Accent 5" w:semiHidden="0" w:uiPriority="63" w:unhideWhenUsed="0"/>
+    <w:lsdException w:name="Medium Shading 2 Accent 5" w:semiHidden="0" w:uiPriority="64" w:unhideWhenUsed="0"/>
+    <w:lsdException w:name="Medium List 1 Accent 5" w:semiHidden="0" w:uiPriority="65" w:unhideWhenUsed="0"/>
+    <w:lsdException w:name="Medium List 2 Accent 5" w:semiHidden="0" w:uiPriority="66" w:unhideWhenUsed="0"/>
+    <w:lsdException w:name="Medium Grid 1 Accent 5" w:semiHidden="0" w:uiPriority="67" w:unhideWhenUsed="0"/>
+    <w:lsdException w:name="Medium Grid 2 Accent 5" w:semiHidden="0" w:uiPriority="68" w:unhideWhenUsed="0"/>
+    <w:lsdException w:name="Medium Grid 3 Accent 5" w:semiHidden="0" w:uiPriority="69" w:unhideWhenUsed="0"/>
+    <w:lsdException w:name="Dark List Accent 5" w:semiHidden="0" w:uiPriority="70" w:unhideWhenUsed="0"/>
+    <w:lsdException w:name="Colorful Shading Accent 5" w:semiHidden="0" w:uiPriority="71" w:unhideWhenUsed="0"/>
+    <w:lsdException w:name="Colorful List Accent 5" w:semiHidden="0" w:uiPriority="72" w:unhideWhenUsed="0"/>
+    <w:lsdException w:name="Colorful Grid Accent 5" w:semiHidden="0" w:uiPriority="73" w:unhideWhenUsed="0"/>
+    <w:lsdException w:name="Light Shading Accent 6" w:semiHidden="0" w:uiPriority="60" w:unhideWhenUsed="0"/>
+    <w:lsdException w:name="Light List Accent 6" w:semiHidden="0" w:uiPriority="61" w:unhideWhenUsed="0"/>
+    <w:lsdException w:name="Light Grid Accent 6" w:semiHidden="0" w:uiPriority="62" w:unhideWhenUsed="0"/>
+    <w:lsdException w:name="Medium Shading 1 Accent 6" w:semiHidden="0" w:uiPriority="63" w:unhideWhenUsed="0"/>
+    <w:lsdException w:name="Medium Shading 2 Accent 6" w:semiHidden="0" w:uiPriority="64" w:unhideWhenUsed="0"/>
+    <w:lsdException w:name="Medium List 1 Accent 6" w:semiHidden="0" w:uiPriority="65" w:unhideWhenUsed="0"/>
+    <w:lsdException w:name="Medium List 2 Accent 6" w:semiHidden="0" w:uiPriority="66" w:unhideWhenUsed="0"/>
+    <w:lsdException w:name="Medium Grid 1 Accent 6" w:semiHidden="0" w:uiPriority="67" w:unhideWhenUsed="0"/>
+    <w:lsdException w:name="Medium Grid 2 Accent 6" w:semiHidden="0" w:uiPriority="68" w:unhideWhenUsed="0"/>
+    <w:lsdException w:name="Medium Grid 3 Accent 6" w:semiHidden="0" w:uiPriority="69" w:unhideWhenUsed="0"/>
+    <w:lsdException w:name="Dark List Accent 6" w:semiHidden="0" w:uiPriority="70" w:unhideWhenUsed="0"/>
+    <w:lsdException w:name="Colorful Shading Accent 6" w:semiHidden="0" w:uiPriority="71" w:unhideWhenUsed="0"/>
+    <w:lsdException w:name="Colorful List Accent 6" w:semiHidden="0" w:uiPriority="72" w:unhideWhenUsed="0"/>
+    <w:lsdException w:name="Colorful Grid Accent 6" w:semiHidden="0" w:uiPriority="73" w:unhideWhenUsed="0"/>
+    <w:lsdException w:name="Subtle Emphasis" w:semiHidden="0" w:uiPriority="19" w:unhideWhenUsed="0" w:qFormat="1"/>
+    <w:lsdException w:name="Intense Emphasis" w:semiHidden="0" w:uiPriority="21" w:unhideWhenUsed="0" w:qFormat="1"/>
+    <w:lsdException w:name="Subtle Reference" w:semiHidden="0" w:uiPriority="31" w:unhideWhenUsed="0" w:qFormat="1"/>
+    <w:lsdException w:name="Intense Reference" w:semiHidden="0" w:uiPriority="32" w:unhideWhenUsed="0" w:qFormat="1"/>
+    <w:lsdException w:name="Book Title" w:semiHidden="0" w:uiPriority="33" w:unhideWhenUsed="0" w:qFormat="1"/>
+    <w:lsdException w:name="Bibliography" w:uiPriority="37"/>
+    <w:lsdException w:name="TOC Heading" w:uiPriority="39" w:qFormat="1"/>
   </w:latentStyles>
   <w:style w:type="paragraph" w:default="1" w:styleId="Normal">
     <w:name w:val="Normal"/>
@@ -10850,13 +10940,862 @@
       <w:contextualSpacing/>
     </w:pPr>
   </w:style>
+  <w:style w:type="paragraph" w:styleId="BalloonText">
+    <w:name w:val="Balloon Text"/>
+    <w:basedOn w:val="Normal"/>
+    <w:link w:val="BalloonTextChar"/>
+    <w:uiPriority w:val="99"/>
+    <w:semiHidden/>
+    <w:unhideWhenUsed/>
+    <w:rsid w:val="006F6D9B"/>
+    <w:pPr>
+      <w:spacing w:before="0" w:after="0" w:line="240" w:lineRule="auto"/>
+    </w:pPr>
+    <w:rPr>
+      <w:rFonts w:ascii="Tahoma" w:hAnsi="Tahoma" w:cs="Tahoma"/>
+      <w:sz w:val="16"/>
+      <w:szCs w:val="16"/>
+    </w:rPr>
+  </w:style>
+  <w:style w:type="character" w:customStyle="1" w:styleId="BalloonTextChar">
+    <w:name w:val="Balloon Text Char"/>
+    <w:basedOn w:val="DefaultParagraphFont"/>
+    <w:link w:val="BalloonText"/>
+    <w:uiPriority w:val="99"/>
+    <w:semiHidden/>
+    <w:rsid w:val="006F6D9B"/>
+    <w:rPr>
+      <w:rFonts w:ascii="Tahoma" w:hAnsi="Tahoma" w:cs="Tahoma"/>
+      <w:sz w:val="16"/>
+      <w:szCs w:val="16"/>
+    </w:rPr>
+  </w:style>
+</w:styles>
+</file>
+
+<file path=word/stylesWithEffects.xml><?xml version="1.0" encoding="utf-8"?>
+<w:styles xmlns:wpc="http://schemas.microsoft.com/office/word/2010/wordprocessingCanvas" xmlns:mc="http://schemas.openxmlformats.org/markup-compatibility/2006" xmlns:o="urn:schemas-microsoft-com:office:office" xmlns:r="http://schemas.openxmlformats.org/officeDocument/2006/relationships" xmlns:m="http://schemas.openxmlformats.org/officeDocument/2006/math" xmlns:v="urn:schemas-microsoft-com:vml" xmlns:wp14="http://schemas.microsoft.com/office/word/2010/wordprocessingDrawing" xmlns:wp="http://schemas.openxmlformats.org/drawingml/2006/wordprocessingDrawing" xmlns:w10="urn:schemas-microsoft-com:office:word" xmlns:w="http://schemas.openxmlformats.org/wordprocessingml/2006/main" xmlns:w14="http://schemas.microsoft.com/office/word/2010/wordml" xmlns:wpg="http://schemas.microsoft.com/office/word/2010/wordprocessingGroup" xmlns:wpi="http://schemas.microsoft.com/office/word/2010/wordprocessingInk" xmlns:wne="http://schemas.microsoft.com/office/word/2006/wordml" xmlns:wps="http://schemas.microsoft.com/office/word/2010/wordprocessingShape" mc:Ignorable="w14 wp14">
+  <w:docDefaults>
+    <w:rPrDefault>
+      <w:rPr>
+        <w:rFonts w:asciiTheme="minorHAnsi" w:eastAsiaTheme="minorEastAsia" w:hAnsiTheme="minorHAnsi" w:cstheme="minorBidi"/>
+        <w:lang w:val="en-AU" w:eastAsia="en-US" w:bidi="ar-SA"/>
+      </w:rPr>
+    </w:rPrDefault>
+    <w:pPrDefault>
+      <w:pPr>
+        <w:spacing w:before="100" w:after="200" w:line="276" w:lineRule="auto"/>
+      </w:pPr>
+    </w:pPrDefault>
+  </w:docDefaults>
+  <w:latentStyles w:defLockedState="0" w:defUIPriority="99" w:defSemiHidden="1" w:defUnhideWhenUsed="1" w:defQFormat="0" w:count="267">
+    <w:lsdException w:name="Normal" w:semiHidden="0" w:uiPriority="0" w:unhideWhenUsed="0" w:qFormat="1"/>
+    <w:lsdException w:name="heading 1" w:semiHidden="0" w:uiPriority="9" w:unhideWhenUsed="0" w:qFormat="1"/>
+    <w:lsdException w:name="heading 2" w:uiPriority="9" w:qFormat="1"/>
+    <w:lsdException w:name="heading 3" w:uiPriority="9" w:qFormat="1"/>
+    <w:lsdException w:name="heading 4" w:uiPriority="9" w:qFormat="1"/>
+    <w:lsdException w:name="heading 5" w:uiPriority="9" w:qFormat="1"/>
+    <w:lsdException w:name="heading 6" w:uiPriority="9" w:qFormat="1"/>
+    <w:lsdException w:name="heading 7" w:uiPriority="9" w:qFormat="1"/>
+    <w:lsdException w:name="heading 8" w:uiPriority="9" w:qFormat="1"/>
+    <w:lsdException w:name="heading 9" w:uiPriority="9" w:qFormat="1"/>
+    <w:lsdException w:name="toc 1" w:uiPriority="39"/>
+    <w:lsdException w:name="toc 2" w:uiPriority="39"/>
+    <w:lsdException w:name="toc 3" w:uiPriority="39"/>
+    <w:lsdException w:name="toc 4" w:uiPriority="39"/>
+    <w:lsdException w:name="toc 5" w:uiPriority="39"/>
+    <w:lsdException w:name="toc 6" w:uiPriority="39"/>
+    <w:lsdException w:name="toc 7" w:uiPriority="39"/>
+    <w:lsdException w:name="toc 8" w:uiPriority="39"/>
+    <w:lsdException w:name="toc 9" w:uiPriority="39"/>
+    <w:lsdException w:name="caption" w:uiPriority="35" w:qFormat="1"/>
+    <w:lsdException w:name="Title" w:semiHidden="0" w:uiPriority="10" w:unhideWhenUsed="0" w:qFormat="1"/>
+    <w:lsdException w:name="Default Paragraph Font" w:uiPriority="1"/>
+    <w:lsdException w:name="Subtitle" w:semiHidden="0" w:uiPriority="11" w:unhideWhenUsed="0" w:qFormat="1"/>
+    <w:lsdException w:name="Strong" w:semiHidden="0" w:uiPriority="22" w:unhideWhenUsed="0" w:qFormat="1"/>
+    <w:lsdException w:name="Emphasis" w:semiHidden="0" w:uiPriority="20" w:unhideWhenUsed="0" w:qFormat="1"/>
+    <w:lsdException w:name="Table Grid" w:semiHidden="0" w:uiPriority="39" w:unhideWhenUsed="0"/>
+    <w:lsdException w:name="Placeholder Text" w:unhideWhenUsed="0"/>
+    <w:lsdException w:name="No Spacing" w:semiHidden="0" w:uiPriority="1" w:unhideWhenUsed="0" w:qFormat="1"/>
+    <w:lsdException w:name="Light Shading" w:semiHidden="0" w:uiPriority="60" w:unhideWhenUsed="0"/>
+    <w:lsdException w:name="Light List" w:semiHidden="0" w:uiPriority="61" w:unhideWhenUsed="0"/>
+    <w:lsdException w:name="Light Grid" w:semiHidden="0" w:uiPriority="62" w:unhideWhenUsed="0"/>
+    <w:lsdException w:name="Medium Shading 1" w:semiHidden="0" w:uiPriority="63" w:unhideWhenUsed="0"/>
+    <w:lsdException w:name="Medium Shading 2" w:semiHidden="0" w:uiPriority="64" w:unhideWhenUsed="0"/>
+    <w:lsdException w:name="Medium List 1" w:semiHidden="0" w:uiPriority="65" w:unhideWhenUsed="0"/>
+    <w:lsdException w:name="Medium List 2" w:semiHidden="0" w:uiPriority="66" w:unhideWhenUsed="0"/>
+    <w:lsdException w:name="Medium Grid 1" w:semiHidden="0" w:uiPriority="67" w:unhideWhenUsed="0"/>
+    <w:lsdException w:name="Medium Grid 2" w:semiHidden="0" w:uiPriority="68" w:unhideWhenUsed="0"/>
+    <w:lsdException w:name="Medium Grid 3" w:semiHidden="0" w:uiPriority="69" w:unhideWhenUsed="0"/>
+    <w:lsdException w:name="Dark List" w:semiHidden="0" w:uiPriority="70" w:unhideWhenUsed="0"/>
+    <w:lsdException w:name="Colorful Shading" w:semiHidden="0" w:uiPriority="71" w:unhideWhenUsed="0"/>
+    <w:lsdException w:name="Colorful List" w:semiHidden="0" w:uiPriority="72" w:unhideWhenUsed="0"/>
+    <w:lsdException w:name="Colorful Grid" w:semiHidden="0" w:uiPriority="73" w:unhideWhenUsed="0"/>
+    <w:lsdException w:name="Light Shading Accent 1" w:semiHidden="0" w:uiPriority="60" w:unhideWhenUsed="0"/>
+    <w:lsdException w:name="Light List Accent 1" w:semiHidden="0" w:uiPriority="61" w:unhideWhenUsed="0"/>
+    <w:lsdException w:name="Light Grid Accent 1" w:semiHidden="0" w:uiPriority="62" w:unhideWhenUsed="0"/>
+    <w:lsdException w:name="Medium Shading 1 Accent 1" w:semiHidden="0" w:uiPriority="63" w:unhideWhenUsed="0"/>
+    <w:lsdException w:name="Medium Shading 2 Accent 1" w:semiHidden="0" w:uiPriority="64" w:unhideWhenUsed="0"/>
+    <w:lsdException w:name="Medium List 1 Accent 1" w:semiHidden="0" w:uiPriority="65" w:unhideWhenUsed="0"/>
+    <w:lsdException w:name="Revision" w:unhideWhenUsed="0"/>
+    <w:lsdException w:name="List Paragraph" w:semiHidden="0" w:uiPriority="34" w:unhideWhenUsed="0" w:qFormat="1"/>
+    <w:lsdException w:name="Quote" w:semiHidden="0" w:uiPriority="29" w:unhideWhenUsed="0" w:qFormat="1"/>
+    <w:lsdException w:name="Intense Quote" w:semiHidden="0" w:uiPriority="30" w:unhideWhenUsed="0" w:qFormat="1"/>
+    <w:lsdException w:name="Medium List 2 Accent 1" w:semiHidden="0" w:uiPriority="66" w:unhideWhenUsed="0"/>
+    <w:lsdException w:name="Medium Grid 1 Accent 1" w:semiHidden="0" w:uiPriority="67" w:unhideWhenUsed="0"/>
+    <w:lsdException w:name="Medium Grid 2 Accent 1" w:semiHidden="0" w:uiPriority="68" w:unhideWhenUsed="0"/>
+    <w:lsdException w:name="Medium Grid 3 Accent 1" w:semiHidden="0" w:uiPriority="69" w:unhideWhenUsed="0"/>
+    <w:lsdException w:name="Dark List Accent 1" w:semiHidden="0" w:uiPriority="70" w:unhideWhenUsed="0"/>
+    <w:lsdException w:name="Colorful Shading Accent 1" w:semiHidden="0" w:uiPriority="71" w:unhideWhenUsed="0"/>
+    <w:lsdException w:name="Colorful List Accent 1" w:semiHidden="0" w:uiPriority="72" w:unhideWhenUsed="0"/>
+    <w:lsdException w:name="Colorful Grid Accent 1" w:semiHidden="0" w:uiPriority="73" w:unhideWhenUsed="0"/>
+    <w:lsdException w:name="Light Shading Accent 2" w:semiHidden="0" w:uiPriority="60" w:unhideWhenUsed="0"/>
+    <w:lsdException w:name="Light List Accent 2" w:semiHidden="0" w:uiPriority="61" w:unhideWhenUsed="0"/>
+    <w:lsdException w:name="Light Grid Accent 2" w:semiHidden="0" w:uiPriority="62" w:unhideWhenUsed="0"/>
+    <w:lsdException w:name="Medium Shading 1 Accent 2" w:semiHidden="0" w:uiPriority="63" w:unhideWhenUsed="0"/>
+    <w:lsdException w:name="Medium Shading 2 Accent 2" w:semiHidden="0" w:uiPriority="64" w:unhideWhenUsed="0"/>
+    <w:lsdException w:name="Medium List 1 Accent 2" w:semiHidden="0" w:uiPriority="65" w:unhideWhenUsed="0"/>
+    <w:lsdException w:name="Medium List 2 Accent 2" w:semiHidden="0" w:uiPriority="66" w:unhideWhenUsed="0"/>
+    <w:lsdException w:name="Medium Grid 1 Accent 2" w:semiHidden="0" w:uiPriority="67" w:unhideWhenUsed="0"/>
+    <w:lsdException w:name="Medium Grid 2 Accent 2" w:semiHidden="0" w:uiPriority="68" w:unhideWhenUsed="0"/>
+    <w:lsdException w:name="Medium Grid 3 Accent 2" w:semiHidden="0" w:uiPriority="69" w:unhideWhenUsed="0"/>
+    <w:lsdException w:name="Dark List Accent 2" w:semiHidden="0" w:uiPriority="70" w:unhideWhenUsed="0"/>
+    <w:lsdException w:name="Colorful Shading Accent 2" w:semiHidden="0" w:uiPriority="71" w:unhideWhenUsed="0"/>
+    <w:lsdException w:name="Colorful List Accent 2" w:semiHidden="0" w:uiPriority="72" w:unhideWhenUsed="0"/>
+    <w:lsdException w:name="Colorful Grid Accent 2" w:semiHidden="0" w:uiPriority="73" w:unhideWhenUsed="0"/>
+    <w:lsdException w:name="Light Shading Accent 3" w:semiHidden="0" w:uiPriority="60" w:unhideWhenUsed="0"/>
+    <w:lsdException w:name="Light List Accent 3" w:semiHidden="0" w:uiPriority="61" w:unhideWhenUsed="0"/>
+    <w:lsdException w:name="Light Grid Accent 3" w:semiHidden="0" w:uiPriority="62" w:unhideWhenUsed="0"/>
+    <w:lsdException w:name="Medium Shading 1 Accent 3" w:semiHidden="0" w:uiPriority="63" w:unhideWhenUsed="0"/>
+    <w:lsdException w:name="Medium Shading 2 Accent 3" w:semiHidden="0" w:uiPriority="64" w:unhideWhenUsed="0"/>
+    <w:lsdException w:name="Medium List 1 Accent 3" w:semiHidden="0" w:uiPriority="65" w:unhideWhenUsed="0"/>
+    <w:lsdException w:name="Medium List 2 Accent 3" w:semiHidden="0" w:uiPriority="66" w:unhideWhenUsed="0"/>
+    <w:lsdException w:name="Medium Grid 1 Accent 3" w:semiHidden="0" w:uiPriority="67" w:unhideWhenUsed="0"/>
+    <w:lsdException w:name="Medium Grid 2 Accent 3" w:semiHidden="0" w:uiPriority="68" w:unhideWhenUsed="0"/>
+    <w:lsdException w:name="Medium Grid 3 Accent 3" w:semiHidden="0" w:uiPriority="69" w:unhideWhenUsed="0"/>
+    <w:lsdException w:name="Dark List Accent 3" w:semiHidden="0" w:uiPriority="70" w:unhideWhenUsed="0"/>
+    <w:lsdException w:name="Colorful Shading Accent 3" w:semiHidden="0" w:uiPriority="71" w:unhideWhenUsed="0"/>
+    <w:lsdException w:name="Colorful List Accent 3" w:semiHidden="0" w:uiPriority="72" w:unhideWhenUsed="0"/>
+    <w:lsdException w:name="Colorful Grid Accent 3" w:semiHidden="0" w:uiPriority="73" w:unhideWhenUsed="0"/>
+    <w:lsdException w:name="Light Shading Accent 4" w:semiHidden="0" w:uiPriority="60" w:unhideWhenUsed="0"/>
+    <w:lsdException w:name="Light List Accent 4" w:semiHidden="0" w:uiPriority="61" w:unhideWhenUsed="0"/>
+    <w:lsdException w:name="Light Grid Accent 4" w:semiHidden="0" w:uiPriority="62" w:unhideWhenUsed="0"/>
+    <w:lsdException w:name="Medium Shading 1 Accent 4" w:semiHidden="0" w:uiPriority="63" w:unhideWhenUsed="0"/>
+    <w:lsdException w:name="Medium Shading 2 Accent 4" w:semiHidden="0" w:uiPriority="64" w:unhideWhenUsed="0"/>
+    <w:lsdException w:name="Medium List 1 Accent 4" w:semiHidden="0" w:uiPriority="65" w:unhideWhenUsed="0"/>
+    <w:lsdException w:name="Medium List 2 Accent 4" w:semiHidden="0" w:uiPriority="66" w:unhideWhenUsed="0"/>
+    <w:lsdException w:name="Medium Grid 1 Accent 4" w:semiHidden="0" w:uiPriority="67" w:unhideWhenUsed="0"/>
+    <w:lsdException w:name="Medium Grid 2 Accent 4" w:semiHidden="0" w:uiPriority="68" w:unhideWhenUsed="0"/>
+    <w:lsdException w:name="Medium Grid 3 Accent 4" w:semiHidden="0" w:uiPriority="69" w:unhideWhenUsed="0"/>
+    <w:lsdException w:name="Dark List Accent 4" w:semiHidden="0" w:uiPriority="70" w:unhideWhenUsed="0"/>
+    <w:lsdException w:name="Colorful Shading Accent 4" w:semiHidden="0" w:uiPriority="71" w:unhideWhenUsed="0"/>
+    <w:lsdException w:name="Colorful List Accent 4" w:semiHidden="0" w:uiPriority="72" w:unhideWhenUsed="0"/>
+    <w:lsdException w:name="Colorful Grid Accent 4" w:semiHidden="0" w:uiPriority="73" w:unhideWhenUsed="0"/>
+    <w:lsdException w:name="Light Shading Accent 5" w:semiHidden="0" w:uiPriority="60" w:unhideWhenUsed="0"/>
+    <w:lsdException w:name="Light List Accent 5" w:semiHidden="0" w:uiPriority="61" w:unhideWhenUsed="0"/>
+    <w:lsdException w:name="Light Grid Accent 5" w:semiHidden="0" w:uiPriority="62" w:unhideWhenUsed="0"/>
+    <w:lsdException w:name="Medium Shading 1 Accent 5" w:semiHidden="0" w:uiPriority="63" w:unhideWhenUsed="0"/>
+    <w:lsdException w:name="Medium Shading 2 Accent 5" w:semiHidden="0" w:uiPriority="64" w:unhideWhenUsed="0"/>
+    <w:lsdException w:name="Medium List 1 Accent 5" w:semiHidden="0" w:uiPriority="65" w:unhideWhenUsed="0"/>
+    <w:lsdException w:name="Medium List 2 Accent 5" w:semiHidden="0" w:uiPriority="66" w:unhideWhenUsed="0"/>
+    <w:lsdException w:name="Medium Grid 1 Accent 5" w:semiHidden="0" w:uiPriority="67" w:unhideWhenUsed="0"/>
+    <w:lsdException w:name="Medium Grid 2 Accent 5" w:semiHidden="0" w:uiPriority="68" w:unhideWhenUsed="0"/>
+    <w:lsdException w:name="Medium Grid 3 Accent 5" w:semiHidden="0" w:uiPriority="69" w:unhideWhenUsed="0"/>
+    <w:lsdException w:name="Dark List Accent 5" w:semiHidden="0" w:uiPriority="70" w:unhideWhenUsed="0"/>
+    <w:lsdException w:name="Colorful Shading Accent 5" w:semiHidden="0" w:uiPriority="71" w:unhideWhenUsed="0"/>
+    <w:lsdException w:name="Colorful List Accent 5" w:semiHidden="0" w:uiPriority="72" w:unhideWhenUsed="0"/>
+    <w:lsdException w:name="Colorful Grid Accent 5" w:semiHidden="0" w:uiPriority="73" w:unhideWhenUsed="0"/>
+    <w:lsdException w:name="Light Shading Accent 6" w:semiHidden="0" w:uiPriority="60" w:unhideWhenUsed="0"/>
+    <w:lsdException w:name="Light List Accent 6" w:semiHidden="0" w:uiPriority="61" w:unhideWhenUsed="0"/>
+    <w:lsdException w:name="Light Grid Accent 6" w:semiHidden="0" w:uiPriority="62" w:unhideWhenUsed="0"/>
+    <w:lsdException w:name="Medium Shading 1 Accent 6" w:semiHidden="0" w:uiPriority="63" w:unhideWhenUsed="0"/>
+    <w:lsdException w:name="Medium Shading 2 Accent 6" w:semiHidden="0" w:uiPriority="64" w:unhideWhenUsed="0"/>
+    <w:lsdException w:name="Medium List 1 Accent 6" w:semiHidden="0" w:uiPriority="65" w:unhideWhenUsed="0"/>
+    <w:lsdException w:name="Medium List 2 Accent 6" w:semiHidden="0" w:uiPriority="66" w:unhideWhenUsed="0"/>
+    <w:lsdException w:name="Medium Grid 1 Accent 6" w:semiHidden="0" w:uiPriority="67" w:unhideWhenUsed="0"/>
+    <w:lsdException w:name="Medium Grid 2 Accent 6" w:semiHidden="0" w:uiPriority="68" w:unhideWhenUsed="0"/>
+    <w:lsdException w:name="Medium Grid 3 Accent 6" w:semiHidden="0" w:uiPriority="69" w:unhideWhenUsed="0"/>
+    <w:lsdException w:name="Dark List Accent 6" w:semiHidden="0" w:uiPriority="70" w:unhideWhenUsed="0"/>
+    <w:lsdException w:name="Colorful Shading Accent 6" w:semiHidden="0" w:uiPriority="71" w:unhideWhenUsed="0"/>
+    <w:lsdException w:name="Colorful List Accent 6" w:semiHidden="0" w:uiPriority="72" w:unhideWhenUsed="0"/>
+    <w:lsdException w:name="Colorful Grid Accent 6" w:semiHidden="0" w:uiPriority="73" w:unhideWhenUsed="0"/>
+    <w:lsdException w:name="Subtle Emphasis" w:semiHidden="0" w:uiPriority="19" w:unhideWhenUsed="0" w:qFormat="1"/>
+    <w:lsdException w:name="Intense Emphasis" w:semiHidden="0" w:uiPriority="21" w:unhideWhenUsed="0" w:qFormat="1"/>
+    <w:lsdException w:name="Subtle Reference" w:semiHidden="0" w:uiPriority="31" w:unhideWhenUsed="0" w:qFormat="1"/>
+    <w:lsdException w:name="Intense Reference" w:semiHidden="0" w:uiPriority="32" w:unhideWhenUsed="0" w:qFormat="1"/>
+    <w:lsdException w:name="Book Title" w:semiHidden="0" w:uiPriority="33" w:unhideWhenUsed="0" w:qFormat="1"/>
+    <w:lsdException w:name="Bibliography" w:uiPriority="37"/>
+    <w:lsdException w:name="TOC Heading" w:uiPriority="39" w:qFormat="1"/>
+  </w:latentStyles>
+  <w:style w:type="paragraph" w:default="1" w:styleId="Normal">
+    <w:name w:val="Normal"/>
+    <w:qFormat/>
+    <w:rsid w:val="00B27CEE"/>
+  </w:style>
+  <w:style w:type="paragraph" w:styleId="Heading1">
+    <w:name w:val="heading 1"/>
+    <w:basedOn w:val="Normal"/>
+    <w:next w:val="Normal"/>
+    <w:link w:val="Heading1Char"/>
+    <w:uiPriority w:val="9"/>
+    <w:qFormat/>
+    <w:rsid w:val="00B27CEE"/>
+    <w:pPr>
+      <w:pBdr>
+        <w:top w:val="single" w:sz="24" w:space="0" w:color="5B9BD5" w:themeColor="accent1"/>
+        <w:left w:val="single" w:sz="24" w:space="0" w:color="5B9BD5" w:themeColor="accent1"/>
+        <w:bottom w:val="single" w:sz="24" w:space="0" w:color="5B9BD5" w:themeColor="accent1"/>
+        <w:right w:val="single" w:sz="24" w:space="0" w:color="5B9BD5" w:themeColor="accent1"/>
+      </w:pBdr>
+      <w:shd w:val="clear" w:color="auto" w:fill="5B9BD5" w:themeFill="accent1"/>
+      <w:spacing w:after="0"/>
+      <w:outlineLvl w:val="0"/>
+    </w:pPr>
+    <w:rPr>
+      <w:caps/>
+      <w:color w:val="FFFFFF" w:themeColor="background1"/>
+      <w:spacing w:val="15"/>
+      <w:sz w:val="22"/>
+      <w:szCs w:val="22"/>
+    </w:rPr>
+  </w:style>
+  <w:style w:type="paragraph" w:styleId="Heading2">
+    <w:name w:val="heading 2"/>
+    <w:basedOn w:val="Normal"/>
+    <w:next w:val="Normal"/>
+    <w:link w:val="Heading2Char"/>
+    <w:uiPriority w:val="9"/>
+    <w:semiHidden/>
+    <w:unhideWhenUsed/>
+    <w:qFormat/>
+    <w:rsid w:val="00B27CEE"/>
+    <w:pPr>
+      <w:pBdr>
+        <w:top w:val="single" w:sz="24" w:space="0" w:color="DEEAF6" w:themeColor="accent1" w:themeTint="33"/>
+        <w:left w:val="single" w:sz="24" w:space="0" w:color="DEEAF6" w:themeColor="accent1" w:themeTint="33"/>
+        <w:bottom w:val="single" w:sz="24" w:space="0" w:color="DEEAF6" w:themeColor="accent1" w:themeTint="33"/>
+        <w:right w:val="single" w:sz="24" w:space="0" w:color="DEEAF6" w:themeColor="accent1" w:themeTint="33"/>
+      </w:pBdr>
+      <w:shd w:val="clear" w:color="auto" w:fill="DEEAF6" w:themeFill="accent1" w:themeFillTint="33"/>
+      <w:spacing w:after="0"/>
+      <w:outlineLvl w:val="1"/>
+    </w:pPr>
+    <w:rPr>
+      <w:caps/>
+      <w:spacing w:val="15"/>
+    </w:rPr>
+  </w:style>
+  <w:style w:type="paragraph" w:styleId="Heading3">
+    <w:name w:val="heading 3"/>
+    <w:basedOn w:val="Normal"/>
+    <w:next w:val="Normal"/>
+    <w:link w:val="Heading3Char"/>
+    <w:uiPriority w:val="9"/>
+    <w:semiHidden/>
+    <w:unhideWhenUsed/>
+    <w:qFormat/>
+    <w:rsid w:val="00B27CEE"/>
+    <w:pPr>
+      <w:pBdr>
+        <w:top w:val="single" w:sz="6" w:space="2" w:color="5B9BD5" w:themeColor="accent1"/>
+      </w:pBdr>
+      <w:spacing w:before="300" w:after="0"/>
+      <w:outlineLvl w:val="2"/>
+    </w:pPr>
+    <w:rPr>
+      <w:caps/>
+      <w:color w:val="1F4D78" w:themeColor="accent1" w:themeShade="7F"/>
+      <w:spacing w:val="15"/>
+    </w:rPr>
+  </w:style>
+  <w:style w:type="paragraph" w:styleId="Heading4">
+    <w:name w:val="heading 4"/>
+    <w:basedOn w:val="Normal"/>
+    <w:next w:val="Normal"/>
+    <w:link w:val="Heading4Char"/>
+    <w:uiPriority w:val="9"/>
+    <w:semiHidden/>
+    <w:unhideWhenUsed/>
+    <w:qFormat/>
+    <w:rsid w:val="00B27CEE"/>
+    <w:pPr>
+      <w:pBdr>
+        <w:top w:val="dotted" w:sz="6" w:space="2" w:color="5B9BD5" w:themeColor="accent1"/>
+      </w:pBdr>
+      <w:spacing w:before="200" w:after="0"/>
+      <w:outlineLvl w:val="3"/>
+    </w:pPr>
+    <w:rPr>
+      <w:caps/>
+      <w:color w:val="2E74B5" w:themeColor="accent1" w:themeShade="BF"/>
+      <w:spacing w:val="10"/>
+    </w:rPr>
+  </w:style>
+  <w:style w:type="paragraph" w:styleId="Heading5">
+    <w:name w:val="heading 5"/>
+    <w:basedOn w:val="Normal"/>
+    <w:next w:val="Normal"/>
+    <w:link w:val="Heading5Char"/>
+    <w:uiPriority w:val="9"/>
+    <w:semiHidden/>
+    <w:unhideWhenUsed/>
+    <w:qFormat/>
+    <w:rsid w:val="00B27CEE"/>
+    <w:pPr>
+      <w:pBdr>
+        <w:bottom w:val="single" w:sz="6" w:space="1" w:color="5B9BD5" w:themeColor="accent1"/>
+      </w:pBdr>
+      <w:spacing w:before="200" w:after="0"/>
+      <w:outlineLvl w:val="4"/>
+    </w:pPr>
+    <w:rPr>
+      <w:caps/>
+      <w:color w:val="2E74B5" w:themeColor="accent1" w:themeShade="BF"/>
+      <w:spacing w:val="10"/>
+    </w:rPr>
+  </w:style>
+  <w:style w:type="paragraph" w:styleId="Heading6">
+    <w:name w:val="heading 6"/>
+    <w:basedOn w:val="Normal"/>
+    <w:next w:val="Normal"/>
+    <w:link w:val="Heading6Char"/>
+    <w:uiPriority w:val="9"/>
+    <w:semiHidden/>
+    <w:unhideWhenUsed/>
+    <w:qFormat/>
+    <w:rsid w:val="00B27CEE"/>
+    <w:pPr>
+      <w:pBdr>
+        <w:bottom w:val="dotted" w:sz="6" w:space="1" w:color="5B9BD5" w:themeColor="accent1"/>
+      </w:pBdr>
+      <w:spacing w:before="200" w:after="0"/>
+      <w:outlineLvl w:val="5"/>
+    </w:pPr>
+    <w:rPr>
+      <w:caps/>
+      <w:color w:val="2E74B5" w:themeColor="accent1" w:themeShade="BF"/>
+      <w:spacing w:val="10"/>
+    </w:rPr>
+  </w:style>
+  <w:style w:type="paragraph" w:styleId="Heading7">
+    <w:name w:val="heading 7"/>
+    <w:basedOn w:val="Normal"/>
+    <w:next w:val="Normal"/>
+    <w:link w:val="Heading7Char"/>
+    <w:uiPriority w:val="9"/>
+    <w:semiHidden/>
+    <w:unhideWhenUsed/>
+    <w:qFormat/>
+    <w:rsid w:val="00B27CEE"/>
+    <w:pPr>
+      <w:spacing w:before="200" w:after="0"/>
+      <w:outlineLvl w:val="6"/>
+    </w:pPr>
+    <w:rPr>
+      <w:caps/>
+      <w:color w:val="2E74B5" w:themeColor="accent1" w:themeShade="BF"/>
+      <w:spacing w:val="10"/>
+    </w:rPr>
+  </w:style>
+  <w:style w:type="paragraph" w:styleId="Heading8">
+    <w:name w:val="heading 8"/>
+    <w:basedOn w:val="Normal"/>
+    <w:next w:val="Normal"/>
+    <w:link w:val="Heading8Char"/>
+    <w:uiPriority w:val="9"/>
+    <w:semiHidden/>
+    <w:unhideWhenUsed/>
+    <w:qFormat/>
+    <w:rsid w:val="00B27CEE"/>
+    <w:pPr>
+      <w:spacing w:before="200" w:after="0"/>
+      <w:outlineLvl w:val="7"/>
+    </w:pPr>
+    <w:rPr>
+      <w:caps/>
+      <w:spacing w:val="10"/>
+      <w:sz w:val="18"/>
+      <w:szCs w:val="18"/>
+    </w:rPr>
+  </w:style>
+  <w:style w:type="paragraph" w:styleId="Heading9">
+    <w:name w:val="heading 9"/>
+    <w:basedOn w:val="Normal"/>
+    <w:next w:val="Normal"/>
+    <w:link w:val="Heading9Char"/>
+    <w:uiPriority w:val="9"/>
+    <w:semiHidden/>
+    <w:unhideWhenUsed/>
+    <w:qFormat/>
+    <w:rsid w:val="00B27CEE"/>
+    <w:pPr>
+      <w:spacing w:before="200" w:after="0"/>
+      <w:outlineLvl w:val="8"/>
+    </w:pPr>
+    <w:rPr>
+      <w:i/>
+      <w:iCs/>
+      <w:caps/>
+      <w:spacing w:val="10"/>
+      <w:sz w:val="18"/>
+      <w:szCs w:val="18"/>
+    </w:rPr>
+  </w:style>
+  <w:style w:type="character" w:default="1" w:styleId="DefaultParagraphFont">
+    <w:name w:val="Default Paragraph Font"/>
+    <w:uiPriority w:val="1"/>
+    <w:semiHidden/>
+    <w:unhideWhenUsed/>
+  </w:style>
+  <w:style w:type="table" w:default="1" w:styleId="TableNormal">
+    <w:name w:val="Normal Table"/>
+    <w:uiPriority w:val="99"/>
+    <w:semiHidden/>
+    <w:unhideWhenUsed/>
+    <w:tblPr>
+      <w:tblInd w:w="0" w:type="dxa"/>
+      <w:tblCellMar>
+        <w:top w:w="0" w:type="dxa"/>
+        <w:left w:w="108" w:type="dxa"/>
+        <w:bottom w:w="0" w:type="dxa"/>
+        <w:right w:w="108" w:type="dxa"/>
+      </w:tblCellMar>
+    </w:tblPr>
+  </w:style>
+  <w:style w:type="numbering" w:default="1" w:styleId="NoList">
+    <w:name w:val="No List"/>
+    <w:uiPriority w:val="99"/>
+    <w:semiHidden/>
+    <w:unhideWhenUsed/>
+  </w:style>
+  <w:style w:type="paragraph" w:styleId="NoSpacing">
+    <w:name w:val="No Spacing"/>
+    <w:link w:val="NoSpacingChar"/>
+    <w:uiPriority w:val="1"/>
+    <w:qFormat/>
+    <w:rsid w:val="00B27CEE"/>
+    <w:pPr>
+      <w:spacing w:after="0" w:line="240" w:lineRule="auto"/>
+    </w:pPr>
+  </w:style>
+  <w:style w:type="character" w:customStyle="1" w:styleId="NoSpacingChar">
+    <w:name w:val="No Spacing Char"/>
+    <w:basedOn w:val="DefaultParagraphFont"/>
+    <w:link w:val="NoSpacing"/>
+    <w:uiPriority w:val="1"/>
+    <w:rsid w:val="00312F18"/>
+  </w:style>
+  <w:style w:type="character" w:customStyle="1" w:styleId="Heading1Char">
+    <w:name w:val="Heading 1 Char"/>
+    <w:basedOn w:val="DefaultParagraphFont"/>
+    <w:link w:val="Heading1"/>
+    <w:uiPriority w:val="9"/>
+    <w:rsid w:val="00B27CEE"/>
+    <w:rPr>
+      <w:caps/>
+      <w:color w:val="FFFFFF" w:themeColor="background1"/>
+      <w:spacing w:val="15"/>
+      <w:sz w:val="22"/>
+      <w:szCs w:val="22"/>
+      <w:shd w:val="clear" w:color="auto" w:fill="5B9BD5" w:themeFill="accent1"/>
+    </w:rPr>
+  </w:style>
+  <w:style w:type="character" w:customStyle="1" w:styleId="Heading2Char">
+    <w:name w:val="Heading 2 Char"/>
+    <w:basedOn w:val="DefaultParagraphFont"/>
+    <w:link w:val="Heading2"/>
+    <w:uiPriority w:val="9"/>
+    <w:semiHidden/>
+    <w:rsid w:val="00B27CEE"/>
+    <w:rPr>
+      <w:caps/>
+      <w:spacing w:val="15"/>
+      <w:shd w:val="clear" w:color="auto" w:fill="DEEAF6" w:themeFill="accent1" w:themeFillTint="33"/>
+    </w:rPr>
+  </w:style>
+  <w:style w:type="character" w:customStyle="1" w:styleId="Heading3Char">
+    <w:name w:val="Heading 3 Char"/>
+    <w:basedOn w:val="DefaultParagraphFont"/>
+    <w:link w:val="Heading3"/>
+    <w:uiPriority w:val="9"/>
+    <w:semiHidden/>
+    <w:rsid w:val="00B27CEE"/>
+    <w:rPr>
+      <w:caps/>
+      <w:color w:val="1F4D78" w:themeColor="accent1" w:themeShade="7F"/>
+      <w:spacing w:val="15"/>
+    </w:rPr>
+  </w:style>
+  <w:style w:type="character" w:customStyle="1" w:styleId="Heading4Char">
+    <w:name w:val="Heading 4 Char"/>
+    <w:basedOn w:val="DefaultParagraphFont"/>
+    <w:link w:val="Heading4"/>
+    <w:uiPriority w:val="9"/>
+    <w:semiHidden/>
+    <w:rsid w:val="00B27CEE"/>
+    <w:rPr>
+      <w:caps/>
+      <w:color w:val="2E74B5" w:themeColor="accent1" w:themeShade="BF"/>
+      <w:spacing w:val="10"/>
+    </w:rPr>
+  </w:style>
+  <w:style w:type="character" w:customStyle="1" w:styleId="Heading5Char">
+    <w:name w:val="Heading 5 Char"/>
+    <w:basedOn w:val="DefaultParagraphFont"/>
+    <w:link w:val="Heading5"/>
+    <w:uiPriority w:val="9"/>
+    <w:semiHidden/>
+    <w:rsid w:val="00B27CEE"/>
+    <w:rPr>
+      <w:caps/>
+      <w:color w:val="2E74B5" w:themeColor="accent1" w:themeShade="BF"/>
+      <w:spacing w:val="10"/>
+    </w:rPr>
+  </w:style>
+  <w:style w:type="character" w:customStyle="1" w:styleId="Heading6Char">
+    <w:name w:val="Heading 6 Char"/>
+    <w:basedOn w:val="DefaultParagraphFont"/>
+    <w:link w:val="Heading6"/>
+    <w:uiPriority w:val="9"/>
+    <w:semiHidden/>
+    <w:rsid w:val="00B27CEE"/>
+    <w:rPr>
+      <w:caps/>
+      <w:color w:val="2E74B5" w:themeColor="accent1" w:themeShade="BF"/>
+      <w:spacing w:val="10"/>
+    </w:rPr>
+  </w:style>
+  <w:style w:type="character" w:customStyle="1" w:styleId="Heading7Char">
+    <w:name w:val="Heading 7 Char"/>
+    <w:basedOn w:val="DefaultParagraphFont"/>
+    <w:link w:val="Heading7"/>
+    <w:uiPriority w:val="9"/>
+    <w:semiHidden/>
+    <w:rsid w:val="00B27CEE"/>
+    <w:rPr>
+      <w:caps/>
+      <w:color w:val="2E74B5" w:themeColor="accent1" w:themeShade="BF"/>
+      <w:spacing w:val="10"/>
+    </w:rPr>
+  </w:style>
+  <w:style w:type="character" w:customStyle="1" w:styleId="Heading8Char">
+    <w:name w:val="Heading 8 Char"/>
+    <w:basedOn w:val="DefaultParagraphFont"/>
+    <w:link w:val="Heading8"/>
+    <w:uiPriority w:val="9"/>
+    <w:semiHidden/>
+    <w:rsid w:val="00B27CEE"/>
+    <w:rPr>
+      <w:caps/>
+      <w:spacing w:val="10"/>
+      <w:sz w:val="18"/>
+      <w:szCs w:val="18"/>
+    </w:rPr>
+  </w:style>
+  <w:style w:type="character" w:customStyle="1" w:styleId="Heading9Char">
+    <w:name w:val="Heading 9 Char"/>
+    <w:basedOn w:val="DefaultParagraphFont"/>
+    <w:link w:val="Heading9"/>
+    <w:uiPriority w:val="9"/>
+    <w:semiHidden/>
+    <w:rsid w:val="00B27CEE"/>
+    <w:rPr>
+      <w:i/>
+      <w:iCs/>
+      <w:caps/>
+      <w:spacing w:val="10"/>
+      <w:sz w:val="18"/>
+      <w:szCs w:val="18"/>
+    </w:rPr>
+  </w:style>
+  <w:style w:type="paragraph" w:styleId="Caption">
+    <w:name w:val="caption"/>
+    <w:basedOn w:val="Normal"/>
+    <w:next w:val="Normal"/>
+    <w:uiPriority w:val="35"/>
+    <w:semiHidden/>
+    <w:unhideWhenUsed/>
+    <w:qFormat/>
+    <w:rsid w:val="00B27CEE"/>
+    <w:rPr>
+      <w:b/>
+      <w:bCs/>
+      <w:color w:val="2E74B5" w:themeColor="accent1" w:themeShade="BF"/>
+      <w:sz w:val="16"/>
+      <w:szCs w:val="16"/>
+    </w:rPr>
+  </w:style>
+  <w:style w:type="paragraph" w:styleId="Title">
+    <w:name w:val="Title"/>
+    <w:basedOn w:val="Normal"/>
+    <w:next w:val="Normal"/>
+    <w:link w:val="TitleChar"/>
+    <w:uiPriority w:val="10"/>
+    <w:qFormat/>
+    <w:rsid w:val="00B27CEE"/>
+    <w:pPr>
+      <w:spacing w:before="0" w:after="0"/>
+    </w:pPr>
+    <w:rPr>
+      <w:rFonts w:asciiTheme="majorHAnsi" w:eastAsiaTheme="majorEastAsia" w:hAnsiTheme="majorHAnsi" w:cstheme="majorBidi"/>
+      <w:caps/>
+      <w:color w:val="5B9BD5" w:themeColor="accent1"/>
+      <w:spacing w:val="10"/>
+      <w:sz w:val="52"/>
+      <w:szCs w:val="52"/>
+    </w:rPr>
+  </w:style>
+  <w:style w:type="character" w:customStyle="1" w:styleId="TitleChar">
+    <w:name w:val="Title Char"/>
+    <w:basedOn w:val="DefaultParagraphFont"/>
+    <w:link w:val="Title"/>
+    <w:uiPriority w:val="10"/>
+    <w:rsid w:val="00B27CEE"/>
+    <w:rPr>
+      <w:rFonts w:asciiTheme="majorHAnsi" w:eastAsiaTheme="majorEastAsia" w:hAnsiTheme="majorHAnsi" w:cstheme="majorBidi"/>
+      <w:caps/>
+      <w:color w:val="5B9BD5" w:themeColor="accent1"/>
+      <w:spacing w:val="10"/>
+      <w:sz w:val="52"/>
+      <w:szCs w:val="52"/>
+    </w:rPr>
+  </w:style>
+  <w:style w:type="paragraph" w:styleId="Subtitle">
+    <w:name w:val="Subtitle"/>
+    <w:basedOn w:val="Normal"/>
+    <w:next w:val="Normal"/>
+    <w:link w:val="SubtitleChar"/>
+    <w:uiPriority w:val="11"/>
+    <w:qFormat/>
+    <w:rsid w:val="00B27CEE"/>
+    <w:pPr>
+      <w:spacing w:before="0" w:after="500" w:line="240" w:lineRule="auto"/>
+    </w:pPr>
+    <w:rPr>
+      <w:caps/>
+      <w:color w:val="595959" w:themeColor="text1" w:themeTint="A6"/>
+      <w:spacing w:val="10"/>
+      <w:sz w:val="21"/>
+      <w:szCs w:val="21"/>
+    </w:rPr>
+  </w:style>
+  <w:style w:type="character" w:customStyle="1" w:styleId="SubtitleChar">
+    <w:name w:val="Subtitle Char"/>
+    <w:basedOn w:val="DefaultParagraphFont"/>
+    <w:link w:val="Subtitle"/>
+    <w:uiPriority w:val="11"/>
+    <w:rsid w:val="00B27CEE"/>
+    <w:rPr>
+      <w:caps/>
+      <w:color w:val="595959" w:themeColor="text1" w:themeTint="A6"/>
+      <w:spacing w:val="10"/>
+      <w:sz w:val="21"/>
+      <w:szCs w:val="21"/>
+    </w:rPr>
+  </w:style>
+  <w:style w:type="character" w:styleId="Strong">
+    <w:name w:val="Strong"/>
+    <w:uiPriority w:val="22"/>
+    <w:qFormat/>
+    <w:rsid w:val="00B27CEE"/>
+    <w:rPr>
+      <w:b/>
+      <w:bCs/>
+    </w:rPr>
+  </w:style>
+  <w:style w:type="character" w:styleId="Emphasis">
+    <w:name w:val="Emphasis"/>
+    <w:uiPriority w:val="20"/>
+    <w:qFormat/>
+    <w:rsid w:val="00B27CEE"/>
+    <w:rPr>
+      <w:caps/>
+      <w:color w:val="1F4D78" w:themeColor="accent1" w:themeShade="7F"/>
+      <w:spacing w:val="5"/>
+    </w:rPr>
+  </w:style>
+  <w:style w:type="paragraph" w:styleId="Quote">
+    <w:name w:val="Quote"/>
+    <w:basedOn w:val="Normal"/>
+    <w:next w:val="Normal"/>
+    <w:link w:val="QuoteChar"/>
+    <w:uiPriority w:val="29"/>
+    <w:qFormat/>
+    <w:rsid w:val="00B27CEE"/>
+    <w:rPr>
+      <w:i/>
+      <w:iCs/>
+      <w:sz w:val="24"/>
+      <w:szCs w:val="24"/>
+    </w:rPr>
+  </w:style>
+  <w:style w:type="character" w:customStyle="1" w:styleId="QuoteChar">
+    <w:name w:val="Quote Char"/>
+    <w:basedOn w:val="DefaultParagraphFont"/>
+    <w:link w:val="Quote"/>
+    <w:uiPriority w:val="29"/>
+    <w:rsid w:val="00B27CEE"/>
+    <w:rPr>
+      <w:i/>
+      <w:iCs/>
+      <w:sz w:val="24"/>
+      <w:szCs w:val="24"/>
+    </w:rPr>
+  </w:style>
+  <w:style w:type="paragraph" w:styleId="IntenseQuote">
+    <w:name w:val="Intense Quote"/>
+    <w:basedOn w:val="Normal"/>
+    <w:next w:val="Normal"/>
+    <w:link w:val="IntenseQuoteChar"/>
+    <w:uiPriority w:val="30"/>
+    <w:qFormat/>
+    <w:rsid w:val="00B27CEE"/>
+    <w:pPr>
+      <w:spacing w:before="240" w:after="240" w:line="240" w:lineRule="auto"/>
+      <w:ind w:left="1080" w:right="1080"/>
+      <w:jc w:val="center"/>
+    </w:pPr>
+    <w:rPr>
+      <w:color w:val="5B9BD5" w:themeColor="accent1"/>
+      <w:sz w:val="24"/>
+      <w:szCs w:val="24"/>
+    </w:rPr>
+  </w:style>
+  <w:style w:type="character" w:customStyle="1" w:styleId="IntenseQuoteChar">
+    <w:name w:val="Intense Quote Char"/>
+    <w:basedOn w:val="DefaultParagraphFont"/>
+    <w:link w:val="IntenseQuote"/>
+    <w:uiPriority w:val="30"/>
+    <w:rsid w:val="00B27CEE"/>
+    <w:rPr>
+      <w:color w:val="5B9BD5" w:themeColor="accent1"/>
+      <w:sz w:val="24"/>
+      <w:szCs w:val="24"/>
+    </w:rPr>
+  </w:style>
+  <w:style w:type="character" w:styleId="SubtleEmphasis">
+    <w:name w:val="Subtle Emphasis"/>
+    <w:uiPriority w:val="19"/>
+    <w:qFormat/>
+    <w:rsid w:val="00B27CEE"/>
+    <w:rPr>
+      <w:i/>
+      <w:iCs/>
+      <w:color w:val="1F4D78" w:themeColor="accent1" w:themeShade="7F"/>
+    </w:rPr>
+  </w:style>
+  <w:style w:type="character" w:styleId="IntenseEmphasis">
+    <w:name w:val="Intense Emphasis"/>
+    <w:uiPriority w:val="21"/>
+    <w:qFormat/>
+    <w:rsid w:val="00B27CEE"/>
+    <w:rPr>
+      <w:b/>
+      <w:bCs/>
+      <w:caps/>
+      <w:color w:val="1F4D78" w:themeColor="accent1" w:themeShade="7F"/>
+      <w:spacing w:val="10"/>
+    </w:rPr>
+  </w:style>
+  <w:style w:type="character" w:styleId="SubtleReference">
+    <w:name w:val="Subtle Reference"/>
+    <w:uiPriority w:val="31"/>
+    <w:qFormat/>
+    <w:rsid w:val="00B27CEE"/>
+    <w:rPr>
+      <w:b/>
+      <w:bCs/>
+      <w:color w:val="5B9BD5" w:themeColor="accent1"/>
+    </w:rPr>
+  </w:style>
+  <w:style w:type="character" w:styleId="IntenseReference">
+    <w:name w:val="Intense Reference"/>
+    <w:uiPriority w:val="32"/>
+    <w:qFormat/>
+    <w:rsid w:val="00B27CEE"/>
+    <w:rPr>
+      <w:b/>
+      <w:bCs/>
+      <w:i/>
+      <w:iCs/>
+      <w:caps/>
+      <w:color w:val="5B9BD5" w:themeColor="accent1"/>
+    </w:rPr>
+  </w:style>
+  <w:style w:type="character" w:styleId="BookTitle">
+    <w:name w:val="Book Title"/>
+    <w:uiPriority w:val="33"/>
+    <w:qFormat/>
+    <w:rsid w:val="00B27CEE"/>
+    <w:rPr>
+      <w:b/>
+      <w:bCs/>
+      <w:i/>
+      <w:iCs/>
+      <w:spacing w:val="0"/>
+    </w:rPr>
+  </w:style>
+  <w:style w:type="paragraph" w:styleId="TOCHeading">
+    <w:name w:val="TOC Heading"/>
+    <w:basedOn w:val="Heading1"/>
+    <w:next w:val="Normal"/>
+    <w:uiPriority w:val="39"/>
+    <w:semiHidden/>
+    <w:unhideWhenUsed/>
+    <w:qFormat/>
+    <w:rsid w:val="00B27CEE"/>
+    <w:pPr>
+      <w:outlineLvl w:val="9"/>
+    </w:pPr>
+  </w:style>
+  <w:style w:type="paragraph" w:styleId="ListParagraph">
+    <w:name w:val="List Paragraph"/>
+    <w:basedOn w:val="Normal"/>
+    <w:uiPriority w:val="34"/>
+    <w:qFormat/>
+    <w:rsid w:val="00507410"/>
+    <w:pPr>
+      <w:ind w:left="720"/>
+      <w:contextualSpacing/>
+    </w:pPr>
+  </w:style>
+  <w:style w:type="paragraph" w:styleId="BalloonText">
+    <w:name w:val="Balloon Text"/>
+    <w:basedOn w:val="Normal"/>
+    <w:link w:val="BalloonTextChar"/>
+    <w:uiPriority w:val="99"/>
+    <w:semiHidden/>
+    <w:unhideWhenUsed/>
+    <w:rsid w:val="006F6D9B"/>
+    <w:pPr>
+      <w:spacing w:before="0" w:after="0" w:line="240" w:lineRule="auto"/>
+    </w:pPr>
+    <w:rPr>
+      <w:rFonts w:ascii="Tahoma" w:hAnsi="Tahoma" w:cs="Tahoma"/>
+      <w:sz w:val="16"/>
+      <w:szCs w:val="16"/>
+    </w:rPr>
+  </w:style>
+  <w:style w:type="character" w:customStyle="1" w:styleId="BalloonTextChar">
+    <w:name w:val="Balloon Text Char"/>
+    <w:basedOn w:val="DefaultParagraphFont"/>
+    <w:link w:val="BalloonText"/>
+    <w:uiPriority w:val="99"/>
+    <w:semiHidden/>
+    <w:rsid w:val="006F6D9B"/>
+    <w:rPr>
+      <w:rFonts w:ascii="Tahoma" w:hAnsi="Tahoma" w:cs="Tahoma"/>
+      <w:sz w:val="16"/>
+      <w:szCs w:val="16"/>
+    </w:rPr>
+  </w:style>
 </w:styles>
 </file>
 
 <file path=word/charts/chart1.xml><?xml version="1.0" encoding="utf-8"?>
-<c:chartSpace xmlns:c="http://schemas.openxmlformats.org/drawingml/2006/chart" xmlns:a="http://schemas.openxmlformats.org/drawingml/2006/main" xmlns:r="http://schemas.openxmlformats.org/officeDocument/2006/relationships" xmlns:c16r2="http://schemas.microsoft.com/office/drawing/2015/06/chart">
+<c:chartSpace xmlns:c="http://schemas.openxmlformats.org/drawingml/2006/chart" xmlns:a="http://schemas.openxmlformats.org/drawingml/2006/main" xmlns:r="http://schemas.openxmlformats.org/officeDocument/2006/relationships">
   <c:date1904 val="0"/>
-  <c:lang val="en-US"/>
+  <c:lang val="en-AU"/>
   <c:roundedCorners val="0"/>
   <mc:AlternateContent xmlns:mc="http://schemas.openxmlformats.org/markup-compatibility/2006">
     <mc:Choice xmlns:c14="http://schemas.microsoft.com/office/drawing/2007/8/2/chart" Requires="c14">
@@ -11108,7 +12047,7 @@
             </c:numRef>
           </c:yVal>
           <c:smooth val="0"/>
-          <c:extLst>
+          <c:extLst xmlns:c16r2="http://schemas.microsoft.com/office/drawing/2015/06/chart">
             <c:ext xmlns:c16="http://schemas.microsoft.com/office/drawing/2014/chart" uri="{C3380CC4-5D6E-409C-BE32-E72D297353CC}">
               <c16:uniqueId val="{00000000-2BE2-4346-8EAB-8C9B1BA7EAE3}"/>
             </c:ext>
@@ -11319,7 +12258,7 @@
             </c:numRef>
           </c:yVal>
           <c:smooth val="0"/>
-          <c:extLst>
+          <c:extLst xmlns:c16r2="http://schemas.microsoft.com/office/drawing/2015/06/chart">
             <c:ext xmlns:c16="http://schemas.microsoft.com/office/drawing/2014/chart" uri="{C3380CC4-5D6E-409C-BE32-E72D297353CC}">
               <c16:uniqueId val="{00000001-2BE2-4346-8EAB-8C9B1BA7EAE3}"/>
             </c:ext>
@@ -11333,11 +12272,11 @@
           <c:showPercent val="0"/>
           <c:showBubbleSize val="0"/>
         </c:dLbls>
-        <c:axId val="335123368"/>
-        <c:axId val="335124352"/>
+        <c:axId val="42921344"/>
+        <c:axId val="65673088"/>
       </c:scatterChart>
       <c:valAx>
-        <c:axId val="335123368"/>
+        <c:axId val="42921344"/>
         <c:scaling>
           <c:orientation val="minMax"/>
         </c:scaling>
@@ -11391,26 +12330,6 @@
             </a:ln>
             <a:effectLst/>
           </c:spPr>
-          <c:txPr>
-            <a:bodyPr rot="0" spcFirstLastPara="1" vertOverflow="ellipsis" vert="horz" wrap="square" anchor="ctr" anchorCtr="1"/>
-            <a:lstStyle/>
-            <a:p>
-              <a:pPr>
-                <a:defRPr sz="1000" b="0" i="0" u="none" strike="noStrike" kern="1200" baseline="0">
-                  <a:solidFill>
-                    <a:schemeClr val="tx1">
-                      <a:lumMod val="65000"/>
-                      <a:lumOff val="35000"/>
-                    </a:schemeClr>
-                  </a:solidFill>
-                  <a:latin typeface="+mn-lt"/>
-                  <a:ea typeface="+mn-ea"/>
-                  <a:cs typeface="+mn-cs"/>
-                </a:defRPr>
-              </a:pPr>
-              <a:endParaRPr lang="en-US"/>
-            </a:p>
-          </c:txPr>
         </c:title>
         <c:numFmt formatCode="General" sourceLinked="1"/>
         <c:majorTickMark val="none"/>
@@ -11449,12 +12368,12 @@
             <a:endParaRPr lang="en-US"/>
           </a:p>
         </c:txPr>
-        <c:crossAx val="335124352"/>
+        <c:crossAx val="65673088"/>
         <c:crosses val="autoZero"/>
         <c:crossBetween val="midCat"/>
       </c:valAx>
       <c:valAx>
-        <c:axId val="335124352"/>
+        <c:axId val="65673088"/>
         <c:scaling>
           <c:orientation val="minMax"/>
         </c:scaling>
@@ -11508,26 +12427,6 @@
             </a:ln>
             <a:effectLst/>
           </c:spPr>
-          <c:txPr>
-            <a:bodyPr rot="-5400000" spcFirstLastPara="1" vertOverflow="ellipsis" vert="horz" wrap="square" anchor="ctr" anchorCtr="1"/>
-            <a:lstStyle/>
-            <a:p>
-              <a:pPr>
-                <a:defRPr sz="1000" b="0" i="0" u="none" strike="noStrike" kern="1200" baseline="0">
-                  <a:solidFill>
-                    <a:schemeClr val="tx1">
-                      <a:lumMod val="65000"/>
-                      <a:lumOff val="35000"/>
-                    </a:schemeClr>
-                  </a:solidFill>
-                  <a:latin typeface="+mn-lt"/>
-                  <a:ea typeface="+mn-ea"/>
-                  <a:cs typeface="+mn-cs"/>
-                </a:defRPr>
-              </a:pPr>
-              <a:endParaRPr lang="en-US"/>
-            </a:p>
-          </c:txPr>
         </c:title>
         <c:numFmt formatCode="General" sourceLinked="1"/>
         <c:majorTickMark val="none"/>
@@ -11566,7 +12465,7 @@
             <a:endParaRPr lang="en-US"/>
           </a:p>
         </c:txPr>
-        <c:crossAx val="335123368"/>
+        <c:crossAx val="42921344"/>
         <c:crosses val="autoZero"/>
         <c:crossBetween val="midCat"/>
       </c:valAx>
@@ -11638,16 +12537,16 @@
       <a:endParaRPr lang="en-US"/>
     </a:p>
   </c:txPr>
-  <c:externalData r:id="rId3">
+  <c:externalData r:id="rId1">
     <c:autoUpdate val="0"/>
   </c:externalData>
 </c:chartSpace>
 </file>
 
 <file path=word/charts/chart2.xml><?xml version="1.0" encoding="utf-8"?>
-<c:chartSpace xmlns:c="http://schemas.openxmlformats.org/drawingml/2006/chart" xmlns:a="http://schemas.openxmlformats.org/drawingml/2006/main" xmlns:r="http://schemas.openxmlformats.org/officeDocument/2006/relationships" xmlns:c16r2="http://schemas.microsoft.com/office/drawing/2015/06/chart">
+<c:chartSpace xmlns:c="http://schemas.openxmlformats.org/drawingml/2006/chart" xmlns:a="http://schemas.openxmlformats.org/drawingml/2006/main" xmlns:r="http://schemas.openxmlformats.org/officeDocument/2006/relationships">
   <c:date1904 val="0"/>
-  <c:lang val="en-US"/>
+  <c:lang val="en-AU"/>
   <c:roundedCorners val="0"/>
   <mc:AlternateContent xmlns:mc="http://schemas.openxmlformats.org/markup-compatibility/2006">
     <mc:Choice xmlns:c14="http://schemas.microsoft.com/office/drawing/2007/8/2/chart" Requires="c14">
@@ -11692,26 +12591,6 @@
         </a:ln>
         <a:effectLst/>
       </c:spPr>
-      <c:txPr>
-        <a:bodyPr rot="0" spcFirstLastPara="1" vertOverflow="ellipsis" vert="horz" wrap="square" anchor="ctr" anchorCtr="1"/>
-        <a:lstStyle/>
-        <a:p>
-          <a:pPr>
-            <a:defRPr sz="1400" b="0" i="0" u="none" strike="noStrike" kern="1200" spc="0" baseline="0">
-              <a:solidFill>
-                <a:schemeClr val="tx1">
-                  <a:lumMod val="65000"/>
-                  <a:lumOff val="35000"/>
-                </a:schemeClr>
-              </a:solidFill>
-              <a:latin typeface="+mn-lt"/>
-              <a:ea typeface="+mn-ea"/>
-              <a:cs typeface="+mn-cs"/>
-            </a:defRPr>
-          </a:pPr>
-          <a:endParaRPr lang="en-US"/>
-        </a:p>
-      </c:txPr>
     </c:title>
     <c:autoTitleDeleted val="0"/>
     <c:plotArea>
@@ -11954,7 +12833,7 @@
             </c:numRef>
           </c:yVal>
           <c:smooth val="0"/>
-          <c:extLst>
+          <c:extLst xmlns:c16r2="http://schemas.microsoft.com/office/drawing/2015/06/chart">
             <c:ext xmlns:c16="http://schemas.microsoft.com/office/drawing/2014/chart" uri="{C3380CC4-5D6E-409C-BE32-E72D297353CC}">
               <c16:uniqueId val="{00000000-2972-420F-8159-0D148BF90ACD}"/>
             </c:ext>
@@ -11968,11 +12847,11 @@
           <c:showPercent val="0"/>
           <c:showBubbleSize val="0"/>
         </c:dLbls>
-        <c:axId val="343927576"/>
-        <c:axId val="343922000"/>
+        <c:axId val="65693952"/>
+        <c:axId val="65708800"/>
       </c:scatterChart>
       <c:valAx>
-        <c:axId val="343927576"/>
+        <c:axId val="65693952"/>
         <c:scaling>
           <c:orientation val="minMax"/>
         </c:scaling>
@@ -12026,26 +12905,6 @@
             </a:ln>
             <a:effectLst/>
           </c:spPr>
-          <c:txPr>
-            <a:bodyPr rot="0" spcFirstLastPara="1" vertOverflow="ellipsis" vert="horz" wrap="square" anchor="ctr" anchorCtr="1"/>
-            <a:lstStyle/>
-            <a:p>
-              <a:pPr>
-                <a:defRPr sz="1000" b="0" i="0" u="none" strike="noStrike" kern="1200" baseline="0">
-                  <a:solidFill>
-                    <a:schemeClr val="tx1">
-                      <a:lumMod val="65000"/>
-                      <a:lumOff val="35000"/>
-                    </a:schemeClr>
-                  </a:solidFill>
-                  <a:latin typeface="+mn-lt"/>
-                  <a:ea typeface="+mn-ea"/>
-                  <a:cs typeface="+mn-cs"/>
-                </a:defRPr>
-              </a:pPr>
-              <a:endParaRPr lang="en-US"/>
-            </a:p>
-          </c:txPr>
         </c:title>
         <c:numFmt formatCode="General" sourceLinked="1"/>
         <c:majorTickMark val="none"/>
@@ -12084,12 +12943,12 @@
             <a:endParaRPr lang="en-US"/>
           </a:p>
         </c:txPr>
-        <c:crossAx val="343922000"/>
+        <c:crossAx val="65708800"/>
         <c:crosses val="autoZero"/>
         <c:crossBetween val="midCat"/>
       </c:valAx>
       <c:valAx>
-        <c:axId val="343922000"/>
+        <c:axId val="65708800"/>
         <c:scaling>
           <c:orientation val="minMax"/>
         </c:scaling>
@@ -12143,26 +13002,6 @@
             </a:ln>
             <a:effectLst/>
           </c:spPr>
-          <c:txPr>
-            <a:bodyPr rot="-5400000" spcFirstLastPara="1" vertOverflow="ellipsis" vert="horz" wrap="square" anchor="ctr" anchorCtr="1"/>
-            <a:lstStyle/>
-            <a:p>
-              <a:pPr>
-                <a:defRPr sz="1000" b="0" i="0" u="none" strike="noStrike" kern="1200" baseline="0">
-                  <a:solidFill>
-                    <a:schemeClr val="tx1">
-                      <a:lumMod val="65000"/>
-                      <a:lumOff val="35000"/>
-                    </a:schemeClr>
-                  </a:solidFill>
-                  <a:latin typeface="+mn-lt"/>
-                  <a:ea typeface="+mn-ea"/>
-                  <a:cs typeface="+mn-cs"/>
-                </a:defRPr>
-              </a:pPr>
-              <a:endParaRPr lang="en-US"/>
-            </a:p>
-          </c:txPr>
         </c:title>
         <c:numFmt formatCode="General" sourceLinked="1"/>
         <c:majorTickMark val="none"/>
@@ -12201,7 +13040,7 @@
             <a:endParaRPr lang="en-US"/>
           </a:p>
         </c:txPr>
-        <c:crossAx val="343927576"/>
+        <c:crossAx val="65693952"/>
         <c:crosses val="autoZero"/>
         <c:crossBetween val="midCat"/>
       </c:valAx>
@@ -12242,1122 +13081,10 @@
       <a:endParaRPr lang="en-US"/>
     </a:p>
   </c:txPr>
-  <c:externalData r:id="rId3">
+  <c:externalData r:id="rId1">
     <c:autoUpdate val="0"/>
   </c:externalData>
 </c:chartSpace>
-</file>
-
-<file path=word/charts/colors1.xml><?xml version="1.0" encoding="utf-8"?>
-<cs:colorStyle xmlns:cs="http://schemas.microsoft.com/office/drawing/2012/chartStyle" xmlns:a="http://schemas.openxmlformats.org/drawingml/2006/main" meth="cycle" id="10">
-  <a:schemeClr val="accent1"/>
-  <a:schemeClr val="accent2"/>
-  <a:schemeClr val="accent3"/>
-  <a:schemeClr val="accent4"/>
-  <a:schemeClr val="accent5"/>
-  <a:schemeClr val="accent6"/>
-  <cs:variation/>
-  <cs:variation>
-    <a:lumMod val="60000"/>
-  </cs:variation>
-  <cs:variation>
-    <a:lumMod val="80000"/>
-    <a:lumOff val="20000"/>
-  </cs:variation>
-  <cs:variation>
-    <a:lumMod val="80000"/>
-  </cs:variation>
-  <cs:variation>
-    <a:lumMod val="60000"/>
-    <a:lumOff val="40000"/>
-  </cs:variation>
-  <cs:variation>
-    <a:lumMod val="50000"/>
-  </cs:variation>
-  <cs:variation>
-    <a:lumMod val="70000"/>
-    <a:lumOff val="30000"/>
-  </cs:variation>
-  <cs:variation>
-    <a:lumMod val="70000"/>
-  </cs:variation>
-  <cs:variation>
-    <a:lumMod val="50000"/>
-    <a:lumOff val="50000"/>
-  </cs:variation>
-</cs:colorStyle>
-</file>
-
-<file path=word/charts/colors2.xml><?xml version="1.0" encoding="utf-8"?>
-<cs:colorStyle xmlns:cs="http://schemas.microsoft.com/office/drawing/2012/chartStyle" xmlns:a="http://schemas.openxmlformats.org/drawingml/2006/main" meth="cycle" id="10">
-  <a:schemeClr val="accent1"/>
-  <a:schemeClr val="accent2"/>
-  <a:schemeClr val="accent3"/>
-  <a:schemeClr val="accent4"/>
-  <a:schemeClr val="accent5"/>
-  <a:schemeClr val="accent6"/>
-  <cs:variation/>
-  <cs:variation>
-    <a:lumMod val="60000"/>
-  </cs:variation>
-  <cs:variation>
-    <a:lumMod val="80000"/>
-    <a:lumOff val="20000"/>
-  </cs:variation>
-  <cs:variation>
-    <a:lumMod val="80000"/>
-  </cs:variation>
-  <cs:variation>
-    <a:lumMod val="60000"/>
-    <a:lumOff val="40000"/>
-  </cs:variation>
-  <cs:variation>
-    <a:lumMod val="50000"/>
-  </cs:variation>
-  <cs:variation>
-    <a:lumMod val="70000"/>
-    <a:lumOff val="30000"/>
-  </cs:variation>
-  <cs:variation>
-    <a:lumMod val="70000"/>
-  </cs:variation>
-  <cs:variation>
-    <a:lumMod val="50000"/>
-    <a:lumOff val="50000"/>
-  </cs:variation>
-</cs:colorStyle>
-</file>
-
-<file path=word/charts/style1.xml><?xml version="1.0" encoding="utf-8"?>
-<cs:chartStyle xmlns:cs="http://schemas.microsoft.com/office/drawing/2012/chartStyle" xmlns:a="http://schemas.openxmlformats.org/drawingml/2006/main" id="240">
-  <cs:axisTitle>
-    <cs:lnRef idx="0"/>
-    <cs:fillRef idx="0"/>
-    <cs:effectRef idx="0"/>
-    <cs:fontRef idx="minor">
-      <a:schemeClr val="tx1">
-        <a:lumMod val="65000"/>
-        <a:lumOff val="35000"/>
-      </a:schemeClr>
-    </cs:fontRef>
-    <cs:defRPr sz="1000" kern="1200"/>
-  </cs:axisTitle>
-  <cs:categoryAxis>
-    <cs:lnRef idx="0"/>
-    <cs:fillRef idx="0"/>
-    <cs:effectRef idx="0"/>
-    <cs:fontRef idx="minor">
-      <a:schemeClr val="tx1">
-        <a:lumMod val="65000"/>
-        <a:lumOff val="35000"/>
-      </a:schemeClr>
-    </cs:fontRef>
-    <cs:spPr>
-      <a:ln w="9525" cap="flat" cmpd="sng" algn="ctr">
-        <a:solidFill>
-          <a:schemeClr val="tx1">
-            <a:lumMod val="25000"/>
-            <a:lumOff val="75000"/>
-          </a:schemeClr>
-        </a:solidFill>
-        <a:round/>
-      </a:ln>
-    </cs:spPr>
-    <cs:defRPr sz="900" kern="1200"/>
-  </cs:categoryAxis>
-  <cs:chartArea mods="allowNoFillOverride allowNoLineOverride">
-    <cs:lnRef idx="0"/>
-    <cs:fillRef idx="0"/>
-    <cs:effectRef idx="0"/>
-    <cs:fontRef idx="minor">
-      <a:schemeClr val="tx1"/>
-    </cs:fontRef>
-    <cs:spPr>
-      <a:solidFill>
-        <a:schemeClr val="bg1"/>
-      </a:solidFill>
-      <a:ln w="9525" cap="flat" cmpd="sng" algn="ctr">
-        <a:solidFill>
-          <a:schemeClr val="tx1">
-            <a:lumMod val="15000"/>
-            <a:lumOff val="85000"/>
-          </a:schemeClr>
-        </a:solidFill>
-        <a:round/>
-      </a:ln>
-    </cs:spPr>
-    <cs:defRPr sz="1000" kern="1200"/>
-  </cs:chartArea>
-  <cs:dataLabel>
-    <cs:lnRef idx="0"/>
-    <cs:fillRef idx="0"/>
-    <cs:effectRef idx="0"/>
-    <cs:fontRef idx="minor">
-      <a:schemeClr val="tx1">
-        <a:lumMod val="75000"/>
-        <a:lumOff val="25000"/>
-      </a:schemeClr>
-    </cs:fontRef>
-    <cs:defRPr sz="900" kern="1200"/>
-  </cs:dataLabel>
-  <cs:dataLabelCallout>
-    <cs:lnRef idx="0"/>
-    <cs:fillRef idx="0"/>
-    <cs:effectRef idx="0"/>
-    <cs:fontRef idx="minor">
-      <a:schemeClr val="dk1">
-        <a:lumMod val="65000"/>
-        <a:lumOff val="35000"/>
-      </a:schemeClr>
-    </cs:fontRef>
-    <cs:spPr>
-      <a:solidFill>
-        <a:schemeClr val="lt1"/>
-      </a:solidFill>
-      <a:ln>
-        <a:solidFill>
-          <a:schemeClr val="dk1">
-            <a:lumMod val="25000"/>
-            <a:lumOff val="75000"/>
-          </a:schemeClr>
-        </a:solidFill>
-      </a:ln>
-    </cs:spPr>
-    <cs:defRPr sz="900" kern="1200"/>
-    <cs:bodyPr rot="0" spcFirstLastPara="1" vertOverflow="clip" horzOverflow="clip" vert="horz" wrap="square" lIns="36576" tIns="18288" rIns="36576" bIns="18288" anchor="ctr" anchorCtr="1">
-      <a:spAutoFit/>
-    </cs:bodyPr>
-  </cs:dataLabelCallout>
-  <cs:dataPoint>
-    <cs:lnRef idx="0"/>
-    <cs:fillRef idx="1">
-      <cs:styleClr val="auto"/>
-    </cs:fillRef>
-    <cs:effectRef idx="0"/>
-    <cs:fontRef idx="minor">
-      <a:schemeClr val="tx1"/>
-    </cs:fontRef>
-  </cs:dataPoint>
-  <cs:dataPoint3D>
-    <cs:lnRef idx="0"/>
-    <cs:fillRef idx="1">
-      <cs:styleClr val="auto"/>
-    </cs:fillRef>
-    <cs:effectRef idx="0"/>
-    <cs:fontRef idx="minor">
-      <a:schemeClr val="tx1"/>
-    </cs:fontRef>
-  </cs:dataPoint3D>
-  <cs:dataPointLine>
-    <cs:lnRef idx="0">
-      <cs:styleClr val="auto"/>
-    </cs:lnRef>
-    <cs:fillRef idx="1"/>
-    <cs:effectRef idx="0"/>
-    <cs:fontRef idx="minor">
-      <a:schemeClr val="tx1"/>
-    </cs:fontRef>
-    <cs:spPr>
-      <a:ln w="19050" cap="rnd">
-        <a:solidFill>
-          <a:schemeClr val="phClr"/>
-        </a:solidFill>
-        <a:round/>
-      </a:ln>
-    </cs:spPr>
-  </cs:dataPointLine>
-  <cs:dataPointMarker>
-    <cs:lnRef idx="0">
-      <cs:styleClr val="auto"/>
-    </cs:lnRef>
-    <cs:fillRef idx="1">
-      <cs:styleClr val="auto"/>
-    </cs:fillRef>
-    <cs:effectRef idx="0"/>
-    <cs:fontRef idx="minor">
-      <a:schemeClr val="tx1"/>
-    </cs:fontRef>
-    <cs:spPr>
-      <a:ln w="9525">
-        <a:solidFill>
-          <a:schemeClr val="phClr"/>
-        </a:solidFill>
-      </a:ln>
-    </cs:spPr>
-  </cs:dataPointMarker>
-  <cs:dataPointMarkerLayout symbol="circle" size="5"/>
-  <cs:dataPointWireframe>
-    <cs:lnRef idx="0">
-      <cs:styleClr val="auto"/>
-    </cs:lnRef>
-    <cs:fillRef idx="0"/>
-    <cs:effectRef idx="0"/>
-    <cs:fontRef idx="minor">
-      <a:schemeClr val="dk1"/>
-    </cs:fontRef>
-    <cs:spPr>
-      <a:ln w="9525" cap="rnd">
-        <a:solidFill>
-          <a:schemeClr val="phClr"/>
-        </a:solidFill>
-        <a:round/>
-      </a:ln>
-    </cs:spPr>
-  </cs:dataPointWireframe>
-  <cs:dataTable>
-    <cs:lnRef idx="0"/>
-    <cs:fillRef idx="0"/>
-    <cs:effectRef idx="0"/>
-    <cs:fontRef idx="minor">
-      <a:schemeClr val="tx1">
-        <a:lumMod val="65000"/>
-        <a:lumOff val="35000"/>
-      </a:schemeClr>
-    </cs:fontRef>
-    <cs:spPr>
-      <a:noFill/>
-      <a:ln w="9525" cap="flat" cmpd="sng" algn="ctr">
-        <a:solidFill>
-          <a:schemeClr val="tx1">
-            <a:lumMod val="15000"/>
-            <a:lumOff val="85000"/>
-          </a:schemeClr>
-        </a:solidFill>
-        <a:round/>
-      </a:ln>
-    </cs:spPr>
-    <cs:defRPr sz="900" kern="1200"/>
-  </cs:dataTable>
-  <cs:downBar>
-    <cs:lnRef idx="0"/>
-    <cs:fillRef idx="0"/>
-    <cs:effectRef idx="0"/>
-    <cs:fontRef idx="minor">
-      <a:schemeClr val="tx1"/>
-    </cs:fontRef>
-    <cs:spPr>
-      <a:solidFill>
-        <a:schemeClr val="dk1">
-          <a:lumMod val="75000"/>
-          <a:lumOff val="25000"/>
-        </a:schemeClr>
-      </a:solidFill>
-      <a:ln w="9525" cap="flat" cmpd="sng" algn="ctr">
-        <a:solidFill>
-          <a:schemeClr val="tx1">
-            <a:lumMod val="65000"/>
-            <a:lumOff val="35000"/>
-          </a:schemeClr>
-        </a:solidFill>
-        <a:round/>
-      </a:ln>
-    </cs:spPr>
-  </cs:downBar>
-  <cs:dropLine>
-    <cs:lnRef idx="0"/>
-    <cs:fillRef idx="0"/>
-    <cs:effectRef idx="0"/>
-    <cs:fontRef idx="minor">
-      <a:schemeClr val="tx1"/>
-    </cs:fontRef>
-    <cs:spPr>
-      <a:ln w="9525" cap="flat" cmpd="sng" algn="ctr">
-        <a:solidFill>
-          <a:schemeClr val="tx1">
-            <a:lumMod val="35000"/>
-            <a:lumOff val="65000"/>
-          </a:schemeClr>
-        </a:solidFill>
-        <a:round/>
-      </a:ln>
-    </cs:spPr>
-  </cs:dropLine>
-  <cs:errorBar>
-    <cs:lnRef idx="0"/>
-    <cs:fillRef idx="0"/>
-    <cs:effectRef idx="0"/>
-    <cs:fontRef idx="minor">
-      <a:schemeClr val="tx1"/>
-    </cs:fontRef>
-    <cs:spPr>
-      <a:ln w="9525" cap="flat" cmpd="sng" algn="ctr">
-        <a:solidFill>
-          <a:schemeClr val="tx1">
-            <a:lumMod val="65000"/>
-            <a:lumOff val="35000"/>
-          </a:schemeClr>
-        </a:solidFill>
-        <a:round/>
-      </a:ln>
-    </cs:spPr>
-  </cs:errorBar>
-  <cs:floor>
-    <cs:lnRef idx="0"/>
-    <cs:fillRef idx="0"/>
-    <cs:effectRef idx="0"/>
-    <cs:fontRef idx="minor">
-      <a:schemeClr val="tx1"/>
-    </cs:fontRef>
-    <cs:spPr>
-      <a:noFill/>
-      <a:ln>
-        <a:noFill/>
-      </a:ln>
-    </cs:spPr>
-  </cs:floor>
-  <cs:gridlineMajor>
-    <cs:lnRef idx="0"/>
-    <cs:fillRef idx="0"/>
-    <cs:effectRef idx="0"/>
-    <cs:fontRef idx="minor">
-      <a:schemeClr val="tx1"/>
-    </cs:fontRef>
-    <cs:spPr>
-      <a:ln w="9525" cap="flat" cmpd="sng" algn="ctr">
-        <a:solidFill>
-          <a:schemeClr val="tx1">
-            <a:lumMod val="15000"/>
-            <a:lumOff val="85000"/>
-          </a:schemeClr>
-        </a:solidFill>
-        <a:round/>
-      </a:ln>
-    </cs:spPr>
-  </cs:gridlineMajor>
-  <cs:gridlineMinor>
-    <cs:lnRef idx="0"/>
-    <cs:fillRef idx="0"/>
-    <cs:effectRef idx="0"/>
-    <cs:fontRef idx="minor">
-      <a:schemeClr val="tx1"/>
-    </cs:fontRef>
-    <cs:spPr>
-      <a:ln w="9525" cap="flat" cmpd="sng" algn="ctr">
-        <a:solidFill>
-          <a:schemeClr val="tx1">
-            <a:lumMod val="5000"/>
-            <a:lumOff val="95000"/>
-          </a:schemeClr>
-        </a:solidFill>
-        <a:round/>
-      </a:ln>
-    </cs:spPr>
-  </cs:gridlineMinor>
-  <cs:hiLoLine>
-    <cs:lnRef idx="0"/>
-    <cs:fillRef idx="0"/>
-    <cs:effectRef idx="0"/>
-    <cs:fontRef idx="minor">
-      <a:schemeClr val="tx1"/>
-    </cs:fontRef>
-    <cs:spPr>
-      <a:ln w="9525" cap="flat" cmpd="sng" algn="ctr">
-        <a:solidFill>
-          <a:schemeClr val="tx1">
-            <a:lumMod val="50000"/>
-            <a:lumOff val="50000"/>
-          </a:schemeClr>
-        </a:solidFill>
-        <a:round/>
-      </a:ln>
-    </cs:spPr>
-  </cs:hiLoLine>
-  <cs:leaderLine>
-    <cs:lnRef idx="0"/>
-    <cs:fillRef idx="0"/>
-    <cs:effectRef idx="0"/>
-    <cs:fontRef idx="minor">
-      <a:schemeClr val="tx1"/>
-    </cs:fontRef>
-    <cs:spPr>
-      <a:ln w="9525" cap="flat" cmpd="sng" algn="ctr">
-        <a:solidFill>
-          <a:schemeClr val="tx1">
-            <a:lumMod val="35000"/>
-            <a:lumOff val="65000"/>
-          </a:schemeClr>
-        </a:solidFill>
-        <a:round/>
-      </a:ln>
-    </cs:spPr>
-  </cs:leaderLine>
-  <cs:legend>
-    <cs:lnRef idx="0"/>
-    <cs:fillRef idx="0"/>
-    <cs:effectRef idx="0"/>
-    <cs:fontRef idx="minor">
-      <a:schemeClr val="tx1">
-        <a:lumMod val="65000"/>
-        <a:lumOff val="35000"/>
-      </a:schemeClr>
-    </cs:fontRef>
-    <cs:defRPr sz="900" kern="1200"/>
-  </cs:legend>
-  <cs:plotArea mods="allowNoFillOverride allowNoLineOverride">
-    <cs:lnRef idx="0"/>
-    <cs:fillRef idx="0"/>
-    <cs:effectRef idx="0"/>
-    <cs:fontRef idx="minor">
-      <a:schemeClr val="tx1"/>
-    </cs:fontRef>
-  </cs:plotArea>
-  <cs:plotArea3D mods="allowNoFillOverride allowNoLineOverride">
-    <cs:lnRef idx="0"/>
-    <cs:fillRef idx="0"/>
-    <cs:effectRef idx="0"/>
-    <cs:fontRef idx="minor">
-      <a:schemeClr val="tx1"/>
-    </cs:fontRef>
-  </cs:plotArea3D>
-  <cs:seriesAxis>
-    <cs:lnRef idx="0"/>
-    <cs:fillRef idx="0"/>
-    <cs:effectRef idx="0"/>
-    <cs:fontRef idx="minor">
-      <a:schemeClr val="tx1">
-        <a:lumMod val="65000"/>
-        <a:lumOff val="35000"/>
-      </a:schemeClr>
-    </cs:fontRef>
-    <cs:defRPr sz="900" kern="1200"/>
-  </cs:seriesAxis>
-  <cs:seriesLine>
-    <cs:lnRef idx="0"/>
-    <cs:fillRef idx="0"/>
-    <cs:effectRef idx="0"/>
-    <cs:fontRef idx="minor">
-      <a:schemeClr val="tx1"/>
-    </cs:fontRef>
-    <cs:spPr>
-      <a:ln w="9525" cap="flat" cmpd="sng" algn="ctr">
-        <a:solidFill>
-          <a:schemeClr val="tx1">
-            <a:lumMod val="35000"/>
-            <a:lumOff val="65000"/>
-          </a:schemeClr>
-        </a:solidFill>
-        <a:round/>
-      </a:ln>
-    </cs:spPr>
-  </cs:seriesLine>
-  <cs:title>
-    <cs:lnRef idx="0"/>
-    <cs:fillRef idx="0"/>
-    <cs:effectRef idx="0"/>
-    <cs:fontRef idx="minor">
-      <a:schemeClr val="tx1">
-        <a:lumMod val="65000"/>
-        <a:lumOff val="35000"/>
-      </a:schemeClr>
-    </cs:fontRef>
-    <cs:defRPr sz="1400" b="0" kern="1200" spc="0" baseline="0"/>
-  </cs:title>
-  <cs:trendline>
-    <cs:lnRef idx="0">
-      <cs:styleClr val="auto"/>
-    </cs:lnRef>
-    <cs:fillRef idx="0"/>
-    <cs:effectRef idx="0"/>
-    <cs:fontRef idx="minor">
-      <a:schemeClr val="tx1"/>
-    </cs:fontRef>
-    <cs:spPr>
-      <a:ln w="19050" cap="rnd">
-        <a:solidFill>
-          <a:schemeClr val="phClr"/>
-        </a:solidFill>
-        <a:prstDash val="sysDot"/>
-      </a:ln>
-    </cs:spPr>
-  </cs:trendline>
-  <cs:trendlineLabel>
-    <cs:lnRef idx="0"/>
-    <cs:fillRef idx="0"/>
-    <cs:effectRef idx="0"/>
-    <cs:fontRef idx="minor">
-      <a:schemeClr val="tx1">
-        <a:lumMod val="65000"/>
-        <a:lumOff val="35000"/>
-      </a:schemeClr>
-    </cs:fontRef>
-    <cs:defRPr sz="900" kern="1200"/>
-  </cs:trendlineLabel>
-  <cs:upBar>
-    <cs:lnRef idx="0"/>
-    <cs:fillRef idx="0"/>
-    <cs:effectRef idx="0"/>
-    <cs:fontRef idx="minor">
-      <a:schemeClr val="tx1"/>
-    </cs:fontRef>
-    <cs:spPr>
-      <a:solidFill>
-        <a:schemeClr val="lt1"/>
-      </a:solidFill>
-      <a:ln w="9525" cap="flat" cmpd="sng" algn="ctr">
-        <a:solidFill>
-          <a:schemeClr val="tx1">
-            <a:lumMod val="65000"/>
-            <a:lumOff val="35000"/>
-          </a:schemeClr>
-        </a:solidFill>
-        <a:round/>
-      </a:ln>
-    </cs:spPr>
-  </cs:upBar>
-  <cs:valueAxis>
-    <cs:lnRef idx="0"/>
-    <cs:fillRef idx="0"/>
-    <cs:effectRef idx="0"/>
-    <cs:fontRef idx="minor">
-      <a:schemeClr val="tx1">
-        <a:lumMod val="65000"/>
-        <a:lumOff val="35000"/>
-      </a:schemeClr>
-    </cs:fontRef>
-    <cs:spPr>
-      <a:ln w="9525" cap="flat" cmpd="sng" algn="ctr">
-        <a:solidFill>
-          <a:schemeClr val="tx1">
-            <a:lumMod val="25000"/>
-            <a:lumOff val="75000"/>
-          </a:schemeClr>
-        </a:solidFill>
-        <a:round/>
-      </a:ln>
-    </cs:spPr>
-    <cs:defRPr sz="900" kern="1200"/>
-  </cs:valueAxis>
-  <cs:wall>
-    <cs:lnRef idx="0"/>
-    <cs:fillRef idx="0"/>
-    <cs:effectRef idx="0"/>
-    <cs:fontRef idx="minor">
-      <a:schemeClr val="tx1"/>
-    </cs:fontRef>
-    <cs:spPr>
-      <a:noFill/>
-      <a:ln>
-        <a:noFill/>
-      </a:ln>
-    </cs:spPr>
-  </cs:wall>
-</cs:chartStyle>
-</file>
-
-<file path=word/charts/style2.xml><?xml version="1.0" encoding="utf-8"?>
-<cs:chartStyle xmlns:cs="http://schemas.microsoft.com/office/drawing/2012/chartStyle" xmlns:a="http://schemas.openxmlformats.org/drawingml/2006/main" id="240">
-  <cs:axisTitle>
-    <cs:lnRef idx="0"/>
-    <cs:fillRef idx="0"/>
-    <cs:effectRef idx="0"/>
-    <cs:fontRef idx="minor">
-      <a:schemeClr val="tx1">
-        <a:lumMod val="65000"/>
-        <a:lumOff val="35000"/>
-      </a:schemeClr>
-    </cs:fontRef>
-    <cs:defRPr sz="1000" kern="1200"/>
-  </cs:axisTitle>
-  <cs:categoryAxis>
-    <cs:lnRef idx="0"/>
-    <cs:fillRef idx="0"/>
-    <cs:effectRef idx="0"/>
-    <cs:fontRef idx="minor">
-      <a:schemeClr val="tx1">
-        <a:lumMod val="65000"/>
-        <a:lumOff val="35000"/>
-      </a:schemeClr>
-    </cs:fontRef>
-    <cs:spPr>
-      <a:ln w="9525" cap="flat" cmpd="sng" algn="ctr">
-        <a:solidFill>
-          <a:schemeClr val="tx1">
-            <a:lumMod val="25000"/>
-            <a:lumOff val="75000"/>
-          </a:schemeClr>
-        </a:solidFill>
-        <a:round/>
-      </a:ln>
-    </cs:spPr>
-    <cs:defRPr sz="900" kern="1200"/>
-  </cs:categoryAxis>
-  <cs:chartArea mods="allowNoFillOverride allowNoLineOverride">
-    <cs:lnRef idx="0"/>
-    <cs:fillRef idx="0"/>
-    <cs:effectRef idx="0"/>
-    <cs:fontRef idx="minor">
-      <a:schemeClr val="tx1"/>
-    </cs:fontRef>
-    <cs:spPr>
-      <a:solidFill>
-        <a:schemeClr val="bg1"/>
-      </a:solidFill>
-      <a:ln w="9525" cap="flat" cmpd="sng" algn="ctr">
-        <a:solidFill>
-          <a:schemeClr val="tx1">
-            <a:lumMod val="15000"/>
-            <a:lumOff val="85000"/>
-          </a:schemeClr>
-        </a:solidFill>
-        <a:round/>
-      </a:ln>
-    </cs:spPr>
-    <cs:defRPr sz="1000" kern="1200"/>
-  </cs:chartArea>
-  <cs:dataLabel>
-    <cs:lnRef idx="0"/>
-    <cs:fillRef idx="0"/>
-    <cs:effectRef idx="0"/>
-    <cs:fontRef idx="minor">
-      <a:schemeClr val="tx1">
-        <a:lumMod val="75000"/>
-        <a:lumOff val="25000"/>
-      </a:schemeClr>
-    </cs:fontRef>
-    <cs:defRPr sz="900" kern="1200"/>
-  </cs:dataLabel>
-  <cs:dataLabelCallout>
-    <cs:lnRef idx="0"/>
-    <cs:fillRef idx="0"/>
-    <cs:effectRef idx="0"/>
-    <cs:fontRef idx="minor">
-      <a:schemeClr val="dk1">
-        <a:lumMod val="65000"/>
-        <a:lumOff val="35000"/>
-      </a:schemeClr>
-    </cs:fontRef>
-    <cs:spPr>
-      <a:solidFill>
-        <a:schemeClr val="lt1"/>
-      </a:solidFill>
-      <a:ln>
-        <a:solidFill>
-          <a:schemeClr val="dk1">
-            <a:lumMod val="25000"/>
-            <a:lumOff val="75000"/>
-          </a:schemeClr>
-        </a:solidFill>
-      </a:ln>
-    </cs:spPr>
-    <cs:defRPr sz="900" kern="1200"/>
-    <cs:bodyPr rot="0" spcFirstLastPara="1" vertOverflow="clip" horzOverflow="clip" vert="horz" wrap="square" lIns="36576" tIns="18288" rIns="36576" bIns="18288" anchor="ctr" anchorCtr="1">
-      <a:spAutoFit/>
-    </cs:bodyPr>
-  </cs:dataLabelCallout>
-  <cs:dataPoint>
-    <cs:lnRef idx="0"/>
-    <cs:fillRef idx="1">
-      <cs:styleClr val="auto"/>
-    </cs:fillRef>
-    <cs:effectRef idx="0"/>
-    <cs:fontRef idx="minor">
-      <a:schemeClr val="tx1"/>
-    </cs:fontRef>
-  </cs:dataPoint>
-  <cs:dataPoint3D>
-    <cs:lnRef idx="0"/>
-    <cs:fillRef idx="1">
-      <cs:styleClr val="auto"/>
-    </cs:fillRef>
-    <cs:effectRef idx="0"/>
-    <cs:fontRef idx="minor">
-      <a:schemeClr val="tx1"/>
-    </cs:fontRef>
-  </cs:dataPoint3D>
-  <cs:dataPointLine>
-    <cs:lnRef idx="0">
-      <cs:styleClr val="auto"/>
-    </cs:lnRef>
-    <cs:fillRef idx="1"/>
-    <cs:effectRef idx="0"/>
-    <cs:fontRef idx="minor">
-      <a:schemeClr val="tx1"/>
-    </cs:fontRef>
-    <cs:spPr>
-      <a:ln w="19050" cap="rnd">
-        <a:solidFill>
-          <a:schemeClr val="phClr"/>
-        </a:solidFill>
-        <a:round/>
-      </a:ln>
-    </cs:spPr>
-  </cs:dataPointLine>
-  <cs:dataPointMarker>
-    <cs:lnRef idx="0">
-      <cs:styleClr val="auto"/>
-    </cs:lnRef>
-    <cs:fillRef idx="1">
-      <cs:styleClr val="auto"/>
-    </cs:fillRef>
-    <cs:effectRef idx="0"/>
-    <cs:fontRef idx="minor">
-      <a:schemeClr val="tx1"/>
-    </cs:fontRef>
-    <cs:spPr>
-      <a:ln w="9525">
-        <a:solidFill>
-          <a:schemeClr val="phClr"/>
-        </a:solidFill>
-      </a:ln>
-    </cs:spPr>
-  </cs:dataPointMarker>
-  <cs:dataPointMarkerLayout symbol="circle" size="5"/>
-  <cs:dataPointWireframe>
-    <cs:lnRef idx="0">
-      <cs:styleClr val="auto"/>
-    </cs:lnRef>
-    <cs:fillRef idx="0"/>
-    <cs:effectRef idx="0"/>
-    <cs:fontRef idx="minor">
-      <a:schemeClr val="dk1"/>
-    </cs:fontRef>
-    <cs:spPr>
-      <a:ln w="9525" cap="rnd">
-        <a:solidFill>
-          <a:schemeClr val="phClr"/>
-        </a:solidFill>
-        <a:round/>
-      </a:ln>
-    </cs:spPr>
-  </cs:dataPointWireframe>
-  <cs:dataTable>
-    <cs:lnRef idx="0"/>
-    <cs:fillRef idx="0"/>
-    <cs:effectRef idx="0"/>
-    <cs:fontRef idx="minor">
-      <a:schemeClr val="tx1">
-        <a:lumMod val="65000"/>
-        <a:lumOff val="35000"/>
-      </a:schemeClr>
-    </cs:fontRef>
-    <cs:spPr>
-      <a:noFill/>
-      <a:ln w="9525" cap="flat" cmpd="sng" algn="ctr">
-        <a:solidFill>
-          <a:schemeClr val="tx1">
-            <a:lumMod val="15000"/>
-            <a:lumOff val="85000"/>
-          </a:schemeClr>
-        </a:solidFill>
-        <a:round/>
-      </a:ln>
-    </cs:spPr>
-    <cs:defRPr sz="900" kern="1200"/>
-  </cs:dataTable>
-  <cs:downBar>
-    <cs:lnRef idx="0"/>
-    <cs:fillRef idx="0"/>
-    <cs:effectRef idx="0"/>
-    <cs:fontRef idx="minor">
-      <a:schemeClr val="tx1"/>
-    </cs:fontRef>
-    <cs:spPr>
-      <a:solidFill>
-        <a:schemeClr val="dk1">
-          <a:lumMod val="75000"/>
-          <a:lumOff val="25000"/>
-        </a:schemeClr>
-      </a:solidFill>
-      <a:ln w="9525" cap="flat" cmpd="sng" algn="ctr">
-        <a:solidFill>
-          <a:schemeClr val="tx1">
-            <a:lumMod val="65000"/>
-            <a:lumOff val="35000"/>
-          </a:schemeClr>
-        </a:solidFill>
-        <a:round/>
-      </a:ln>
-    </cs:spPr>
-  </cs:downBar>
-  <cs:dropLine>
-    <cs:lnRef idx="0"/>
-    <cs:fillRef idx="0"/>
-    <cs:effectRef idx="0"/>
-    <cs:fontRef idx="minor">
-      <a:schemeClr val="tx1"/>
-    </cs:fontRef>
-    <cs:spPr>
-      <a:ln w="9525" cap="flat" cmpd="sng" algn="ctr">
-        <a:solidFill>
-          <a:schemeClr val="tx1">
-            <a:lumMod val="35000"/>
-            <a:lumOff val="65000"/>
-          </a:schemeClr>
-        </a:solidFill>
-        <a:round/>
-      </a:ln>
-    </cs:spPr>
-  </cs:dropLine>
-  <cs:errorBar>
-    <cs:lnRef idx="0"/>
-    <cs:fillRef idx="0"/>
-    <cs:effectRef idx="0"/>
-    <cs:fontRef idx="minor">
-      <a:schemeClr val="tx1"/>
-    </cs:fontRef>
-    <cs:spPr>
-      <a:ln w="9525" cap="flat" cmpd="sng" algn="ctr">
-        <a:solidFill>
-          <a:schemeClr val="tx1">
-            <a:lumMod val="65000"/>
-            <a:lumOff val="35000"/>
-          </a:schemeClr>
-        </a:solidFill>
-        <a:round/>
-      </a:ln>
-    </cs:spPr>
-  </cs:errorBar>
-  <cs:floor>
-    <cs:lnRef idx="0"/>
-    <cs:fillRef idx="0"/>
-    <cs:effectRef idx="0"/>
-    <cs:fontRef idx="minor">
-      <a:schemeClr val="tx1"/>
-    </cs:fontRef>
-    <cs:spPr>
-      <a:noFill/>
-      <a:ln>
-        <a:noFill/>
-      </a:ln>
-    </cs:spPr>
-  </cs:floor>
-  <cs:gridlineMajor>
-    <cs:lnRef idx="0"/>
-    <cs:fillRef idx="0"/>
-    <cs:effectRef idx="0"/>
-    <cs:fontRef idx="minor">
-      <a:schemeClr val="tx1"/>
-    </cs:fontRef>
-    <cs:spPr>
-      <a:ln w="9525" cap="flat" cmpd="sng" algn="ctr">
-        <a:solidFill>
-          <a:schemeClr val="tx1">
-            <a:lumMod val="15000"/>
-            <a:lumOff val="85000"/>
-          </a:schemeClr>
-        </a:solidFill>
-        <a:round/>
-      </a:ln>
-    </cs:spPr>
-  </cs:gridlineMajor>
-  <cs:gridlineMinor>
-    <cs:lnRef idx="0"/>
-    <cs:fillRef idx="0"/>
-    <cs:effectRef idx="0"/>
-    <cs:fontRef idx="minor">
-      <a:schemeClr val="tx1"/>
-    </cs:fontRef>
-    <cs:spPr>
-      <a:ln w="9525" cap="flat" cmpd="sng" algn="ctr">
-        <a:solidFill>
-          <a:schemeClr val="tx1">
-            <a:lumMod val="5000"/>
-            <a:lumOff val="95000"/>
-          </a:schemeClr>
-        </a:solidFill>
-        <a:round/>
-      </a:ln>
-    </cs:spPr>
-  </cs:gridlineMinor>
-  <cs:hiLoLine>
-    <cs:lnRef idx="0"/>
-    <cs:fillRef idx="0"/>
-    <cs:effectRef idx="0"/>
-    <cs:fontRef idx="minor">
-      <a:schemeClr val="tx1"/>
-    </cs:fontRef>
-    <cs:spPr>
-      <a:ln w="9525" cap="flat" cmpd="sng" algn="ctr">
-        <a:solidFill>
-          <a:schemeClr val="tx1">
-            <a:lumMod val="50000"/>
-            <a:lumOff val="50000"/>
-          </a:schemeClr>
-        </a:solidFill>
-        <a:round/>
-      </a:ln>
-    </cs:spPr>
-  </cs:hiLoLine>
-  <cs:leaderLine>
-    <cs:lnRef idx="0"/>
-    <cs:fillRef idx="0"/>
-    <cs:effectRef idx="0"/>
-    <cs:fontRef idx="minor">
-      <a:schemeClr val="tx1"/>
-    </cs:fontRef>
-    <cs:spPr>
-      <a:ln w="9525" cap="flat" cmpd="sng" algn="ctr">
-        <a:solidFill>
-          <a:schemeClr val="tx1">
-            <a:lumMod val="35000"/>
-            <a:lumOff val="65000"/>
-          </a:schemeClr>
-        </a:solidFill>
-        <a:round/>
-      </a:ln>
-    </cs:spPr>
-  </cs:leaderLine>
-  <cs:legend>
-    <cs:lnRef idx="0"/>
-    <cs:fillRef idx="0"/>
-    <cs:effectRef idx="0"/>
-    <cs:fontRef idx="minor">
-      <a:schemeClr val="tx1">
-        <a:lumMod val="65000"/>
-        <a:lumOff val="35000"/>
-      </a:schemeClr>
-    </cs:fontRef>
-    <cs:defRPr sz="900" kern="1200"/>
-  </cs:legend>
-  <cs:plotArea mods="allowNoFillOverride allowNoLineOverride">
-    <cs:lnRef idx="0"/>
-    <cs:fillRef idx="0"/>
-    <cs:effectRef idx="0"/>
-    <cs:fontRef idx="minor">
-      <a:schemeClr val="tx1"/>
-    </cs:fontRef>
-  </cs:plotArea>
-  <cs:plotArea3D mods="allowNoFillOverride allowNoLineOverride">
-    <cs:lnRef idx="0"/>
-    <cs:fillRef idx="0"/>
-    <cs:effectRef idx="0"/>
-    <cs:fontRef idx="minor">
-      <a:schemeClr val="tx1"/>
-    </cs:fontRef>
-  </cs:plotArea3D>
-  <cs:seriesAxis>
-    <cs:lnRef idx="0"/>
-    <cs:fillRef idx="0"/>
-    <cs:effectRef idx="0"/>
-    <cs:fontRef idx="minor">
-      <a:schemeClr val="tx1">
-        <a:lumMod val="65000"/>
-        <a:lumOff val="35000"/>
-      </a:schemeClr>
-    </cs:fontRef>
-    <cs:defRPr sz="900" kern="1200"/>
-  </cs:seriesAxis>
-  <cs:seriesLine>
-    <cs:lnRef idx="0"/>
-    <cs:fillRef idx="0"/>
-    <cs:effectRef idx="0"/>
-    <cs:fontRef idx="minor">
-      <a:schemeClr val="tx1"/>
-    </cs:fontRef>
-    <cs:spPr>
-      <a:ln w="9525" cap="flat" cmpd="sng" algn="ctr">
-        <a:solidFill>
-          <a:schemeClr val="tx1">
-            <a:lumMod val="35000"/>
-            <a:lumOff val="65000"/>
-          </a:schemeClr>
-        </a:solidFill>
-        <a:round/>
-      </a:ln>
-    </cs:spPr>
-  </cs:seriesLine>
-  <cs:title>
-    <cs:lnRef idx="0"/>
-    <cs:fillRef idx="0"/>
-    <cs:effectRef idx="0"/>
-    <cs:fontRef idx="minor">
-      <a:schemeClr val="tx1">
-        <a:lumMod val="65000"/>
-        <a:lumOff val="35000"/>
-      </a:schemeClr>
-    </cs:fontRef>
-    <cs:defRPr sz="1400" b="0" kern="1200" spc="0" baseline="0"/>
-  </cs:title>
-  <cs:trendline>
-    <cs:lnRef idx="0">
-      <cs:styleClr val="auto"/>
-    </cs:lnRef>
-    <cs:fillRef idx="0"/>
-    <cs:effectRef idx="0"/>
-    <cs:fontRef idx="minor">
-      <a:schemeClr val="tx1"/>
-    </cs:fontRef>
-    <cs:spPr>
-      <a:ln w="19050" cap="rnd">
-        <a:solidFill>
-          <a:schemeClr val="phClr"/>
-        </a:solidFill>
-        <a:prstDash val="sysDot"/>
-      </a:ln>
-    </cs:spPr>
-  </cs:trendline>
-  <cs:trendlineLabel>
-    <cs:lnRef idx="0"/>
-    <cs:fillRef idx="0"/>
-    <cs:effectRef idx="0"/>
-    <cs:fontRef idx="minor">
-      <a:schemeClr val="tx1">
-        <a:lumMod val="65000"/>
-        <a:lumOff val="35000"/>
-      </a:schemeClr>
-    </cs:fontRef>
-    <cs:defRPr sz="900" kern="1200"/>
-  </cs:trendlineLabel>
-  <cs:upBar>
-    <cs:lnRef idx="0"/>
-    <cs:fillRef idx="0"/>
-    <cs:effectRef idx="0"/>
-    <cs:fontRef idx="minor">
-      <a:schemeClr val="tx1"/>
-    </cs:fontRef>
-    <cs:spPr>
-      <a:solidFill>
-        <a:schemeClr val="lt1"/>
-      </a:solidFill>
-      <a:ln w="9525" cap="flat" cmpd="sng" algn="ctr">
-        <a:solidFill>
-          <a:schemeClr val="tx1">
-            <a:lumMod val="65000"/>
-            <a:lumOff val="35000"/>
-          </a:schemeClr>
-        </a:solidFill>
-        <a:round/>
-      </a:ln>
-    </cs:spPr>
-  </cs:upBar>
-  <cs:valueAxis>
-    <cs:lnRef idx="0"/>
-    <cs:fillRef idx="0"/>
-    <cs:effectRef idx="0"/>
-    <cs:fontRef idx="minor">
-      <a:schemeClr val="tx1">
-        <a:lumMod val="65000"/>
-        <a:lumOff val="35000"/>
-      </a:schemeClr>
-    </cs:fontRef>
-    <cs:spPr>
-      <a:ln w="9525" cap="flat" cmpd="sng" algn="ctr">
-        <a:solidFill>
-          <a:schemeClr val="tx1">
-            <a:lumMod val="25000"/>
-            <a:lumOff val="75000"/>
-          </a:schemeClr>
-        </a:solidFill>
-        <a:round/>
-      </a:ln>
-    </cs:spPr>
-    <cs:defRPr sz="900" kern="1200"/>
-  </cs:valueAxis>
-  <cs:wall>
-    <cs:lnRef idx="0"/>
-    <cs:fillRef idx="0"/>
-    <cs:effectRef idx="0"/>
-    <cs:fontRef idx="minor">
-      <a:schemeClr val="tx1"/>
-    </cs:fontRef>
-    <cs:spPr>
-      <a:noFill/>
-      <a:ln>
-        <a:noFill/>
-      </a:ln>
-    </cs:spPr>
-  </cs:wall>
-</cs:chartStyle>
 </file>
 
 <file path=word/theme/theme1.xml><?xml version="1.0" encoding="utf-8"?>
@@ -13649,7 +13376,7 @@
   <a:extraClrSchemeLst/>
   <a:extLst>
     <a:ext uri="{05A4C25C-085E-4340-85A3-A5531E510DB2}">
-      <thm15:themeFamily xmlns:thm15="http://schemas.microsoft.com/office/thememl/2012/main" name="Office Theme" id="{62F939B6-93AF-4DB8-9C6B-D6C7DFDC589F}" vid="{4A3C46E8-61CC-4603-A589-7422A47A8E4A}"/>
+      <thm15:themeFamily xmlns="" xmlns:thm15="http://schemas.microsoft.com/office/thememl/2012/main" name="Office Theme" id="{62F939B6-93AF-4DB8-9C6B-D6C7DFDC589F}" vid="{4A3C46E8-61CC-4603-A589-7422A47A8E4A}"/>
     </a:ext>
   </a:extLst>
 </a:theme>
@@ -13679,7 +13406,7 @@
 </file>
 
 <file path=customXml/itemProps2.xml><?xml version="1.0" encoding="utf-8"?>
-<ds:datastoreItem xmlns:ds="http://schemas.openxmlformats.org/officeDocument/2006/customXml" ds:itemID="{0306D45C-8825-4971-AC29-D3EE195FC293}">
+<ds:datastoreItem xmlns:ds="http://schemas.openxmlformats.org/officeDocument/2006/customXml" ds:itemID="{B6ADFB46-0BBF-4B82-B987-DBA252CE3D26}">
   <ds:schemaRefs>
     <ds:schemaRef ds:uri="http://schemas.openxmlformats.org/officeDocument/2006/bibliography"/>
   </ds:schemaRefs>

</xml_diff>